<commit_message>
strong and weak scaling in go
</commit_message>
<xml_diff>
--- a/Eksperimenti jakog i slabog skaliranja.docx
+++ b/Eksperimenti jakog i slabog skaliranja.docx
@@ -4,8 +4,7 @@
   <w:body>
     <w:p>
       <w:pPr>
-        <w:pStyle w:val="Heading1"/>
-        <w:jc w:val="center"/>
+        <w:pStyle w:val="Title"/>
       </w:pPr>
       <w:proofErr w:type="spellStart"/>
       <w:r>
@@ -64,7 +63,7 @@
     <w:p/>
     <w:p>
       <w:pPr>
-        <w:pStyle w:val="Heading2"/>
+        <w:pStyle w:val="Heading1"/>
       </w:pPr>
       <w:proofErr w:type="spellStart"/>
       <w:r>
@@ -406,6 +405,32 @@
       </w:r>
     </w:p>
     <w:p/>
+    <w:p>
+      <w:pPr>
+        <w:pStyle w:val="Heading1"/>
+      </w:pPr>
+      <w:proofErr w:type="spellStart"/>
+      <w:r>
+        <w:t>Eksperimenti</w:t>
+      </w:r>
+      <w:proofErr w:type="spellEnd"/>
+      <w:r>
+        <w:t xml:space="preserve"> u Python </w:t>
+      </w:r>
+      <w:proofErr w:type="spellStart"/>
+      <w:r>
+        <w:t>programskom</w:t>
+      </w:r>
+      <w:proofErr w:type="spellEnd"/>
+      <w:r>
+        <w:t xml:space="preserve"> </w:t>
+      </w:r>
+      <w:proofErr w:type="spellStart"/>
+      <w:r>
+        <w:t>jeziku</w:t>
+      </w:r>
+      <w:proofErr w:type="spellEnd"/>
+    </w:p>
     <w:p>
       <w:pPr>
         <w:pStyle w:val="Heading2"/>
@@ -724,14 +749,8 @@
               <w:rFonts w:ascii="Cambria Math" w:hAnsi="Cambria Math"/>
               <w:lang w:val="sr-Latn-RS"/>
             </w:rPr>
-            <m:t>nbody speedup</m:t>
-          </m:r>
-          <m:r>
-            <w:rPr>
-              <w:rFonts w:ascii="Cambria Math" w:hAnsi="Cambria Math"/>
-              <w:lang w:val="sr-Latn-RS"/>
-            </w:rPr>
-            <m:t xml:space="preserve">= </m:t>
+            <w:lastRenderedPageBreak/>
+            <m:t xml:space="preserve">nbody speedup= </m:t>
           </m:r>
           <m:f>
             <m:fPr>
@@ -758,14 +777,7 @@
                   <w:rFonts w:ascii="Cambria Math" w:hAnsi="Cambria Math"/>
                   <w:lang w:val="sr-Latn-RS"/>
                 </w:rPr>
-                <m:t>0,11</m:t>
-              </m:r>
-              <m:r>
-                <w:rPr>
-                  <w:rFonts w:ascii="Cambria Math" w:hAnsi="Cambria Math"/>
-                  <w:lang w:val="sr-Latn-RS"/>
-                </w:rPr>
-                <m:t>+</m:t>
+                <m:t>0,11+</m:t>
               </m:r>
               <m:box>
                 <m:boxPr>
@@ -828,7 +840,6 @@
         <w:rPr>
           <w:lang w:val="sr-Latn-RS"/>
         </w:rPr>
-        <w:lastRenderedPageBreak/>
         <w:t>Na primer</w:t>
       </w:r>
       <w:r>
@@ -868,6 +879,70 @@
         <w:rPr>
           <w:lang w:val="sr-Latn-RS"/>
         </w:rPr>
+        <w:t xml:space="preserve"> (</w:t>
+      </w:r>
+      <w:r>
+        <w:rPr>
+          <w:lang w:val="sr-Latn-RS"/>
+        </w:rPr>
+        <w:fldChar w:fldCharType="begin"/>
+      </w:r>
+      <w:r>
+        <w:rPr>
+          <w:lang w:val="sr-Latn-RS"/>
+        </w:rPr>
+        <w:instrText xml:space="preserve"> REF _Ref77113678 \h </w:instrText>
+      </w:r>
+      <w:r>
+        <w:rPr>
+          <w:lang w:val="sr-Latn-RS"/>
+        </w:rPr>
+      </w:r>
+      <w:r>
+        <w:rPr>
+          <w:lang w:val="sr-Latn-RS"/>
+        </w:rPr>
+        <w:fldChar w:fldCharType="separate"/>
+      </w:r>
+      <w:proofErr w:type="spellStart"/>
+      <w:r>
+        <w:t>Sl</w:t>
+      </w:r>
+      <w:r>
+        <w:t>i</w:t>
+      </w:r>
+      <w:r>
+        <w:t>ka</w:t>
+      </w:r>
+      <w:proofErr w:type="spellEnd"/>
+      <w:r>
+        <w:t xml:space="preserve"> </w:t>
+      </w:r>
+      <w:r>
+        <w:rPr>
+          <w:noProof/>
+        </w:rPr>
+        <w:t>1</w:t>
+      </w:r>
+      <w:r>
+        <w:t xml:space="preserve"> </w:t>
+      </w:r>
+      <w:r>
+        <w:rPr>
+          <w:lang w:val="sr-Latn-RS"/>
+        </w:rPr>
+        <w:fldChar w:fldCharType="end"/>
+      </w:r>
+      <w:r>
+        <w:rPr>
+          <w:lang w:val="sr-Latn-RS"/>
+        </w:rPr>
+        <w:t>)</w:t>
+      </w:r>
+      <w:r>
+        <w:rPr>
+          <w:lang w:val="sr-Latn-RS"/>
+        </w:rPr>
         <w:t xml:space="preserve"> je na x-osi prikazan broj procesora, a na y-osi </w:t>
       </w:r>
       <w:r>
@@ -910,7 +985,74 @@
         <w:rPr>
           <w:lang w:val="sr-Latn-RS"/>
         </w:rPr>
-        <w:t>Možemo zaključiti gledajući grafik da paralelna verzija dostiže ubrzanje nešto više od 1.5 puta na 4 procesora. Detaljnije rezultate vidimo u tabeli ispod.</w:t>
+        <w:t>Možemo zaključiti gledajući grafik da paralelna verzija dostiže ubrzanje nešto više od 1.5 puta na 4 procesora. Detaljnije rezultate vidimo u tabeli ispod</w:t>
+      </w:r>
+      <w:r>
+        <w:rPr>
+          <w:lang w:val="sr-Latn-RS"/>
+        </w:rPr>
+        <w:t xml:space="preserve"> (</w:t>
+      </w:r>
+      <w:r>
+        <w:rPr>
+          <w:lang w:val="sr-Latn-RS"/>
+        </w:rPr>
+        <w:fldChar w:fldCharType="begin"/>
+      </w:r>
+      <w:r>
+        <w:rPr>
+          <w:lang w:val="sr-Latn-RS"/>
+        </w:rPr>
+        <w:instrText xml:space="preserve"> REF _Ref77113848 \h </w:instrText>
+      </w:r>
+      <w:r>
+        <w:rPr>
+          <w:lang w:val="sr-Latn-RS"/>
+        </w:rPr>
+      </w:r>
+      <w:r>
+        <w:rPr>
+          <w:lang w:val="sr-Latn-RS"/>
+        </w:rPr>
+        <w:fldChar w:fldCharType="separate"/>
+      </w:r>
+      <w:proofErr w:type="spellStart"/>
+      <w:r>
+        <w:t>Ta</w:t>
+      </w:r>
+      <w:r>
+        <w:t>b</w:t>
+      </w:r>
+      <w:r>
+        <w:t>ela</w:t>
+      </w:r>
+      <w:proofErr w:type="spellEnd"/>
+      <w:r>
+        <w:t xml:space="preserve"> </w:t>
+      </w:r>
+      <w:r>
+        <w:rPr>
+          <w:noProof/>
+        </w:rPr>
+        <w:t>1</w:t>
+      </w:r>
+      <w:r>
+        <w:rPr>
+          <w:lang w:val="sr-Latn-RS"/>
+        </w:rPr>
+        <w:fldChar w:fldCharType="end"/>
+      </w:r>
+      <w:r>
+        <w:rPr>
+          <w:lang w:val="sr-Latn-RS"/>
+        </w:rPr>
+        <w:t>)</w:t>
+      </w:r>
+      <w:r>
+        <w:rPr>
+          <w:lang w:val="sr-Latn-RS"/>
+        </w:rPr>
+        <w:t>.</w:t>
       </w:r>
       <w:r>
         <w:rPr>
@@ -945,17 +1087,15 @@
     </w:p>
     <w:p>
       <w:pPr>
+        <w:keepNext/>
         <w:jc w:val="center"/>
-        <w:rPr>
-          <w:lang w:val="sr-Latn-RS"/>
-        </w:rPr>
       </w:pPr>
       <w:r>
         <w:rPr>
           <w:noProof/>
         </w:rPr>
         <w:drawing>
-          <wp:inline distT="0" distB="0" distL="0" distR="0" wp14:anchorId="3CCEE4A1" wp14:editId="6825D465">
+          <wp:inline distT="0" distB="0" distL="0" distR="0" wp14:anchorId="10A0C877" wp14:editId="033749F6">
             <wp:extent cx="3872708" cy="2979420"/>
             <wp:effectExtent l="0" t="0" r="0" b="0"/>
             <wp:docPr id="3" name="Picture 3"/>
@@ -970,7 +1110,7 @@
                     <pic:cNvPicPr/>
                   </pic:nvPicPr>
                   <pic:blipFill>
-                    <a:blip r:embed="rId5"/>
+                    <a:blip r:embed="rId6"/>
                     <a:stretch>
                       <a:fillRect/>
                     </a:stretch>
@@ -990,6 +1130,62 @@
           </wp:inline>
         </w:drawing>
       </w:r>
+    </w:p>
+    <w:p>
+      <w:pPr>
+        <w:pStyle w:val="Caption"/>
+        <w:jc w:val="center"/>
+        <w:rPr>
+          <w:lang w:val="sr-Latn-RS"/>
+        </w:rPr>
+      </w:pPr>
+      <w:bookmarkStart w:id="0" w:name="_Ref77113678"/>
+      <w:proofErr w:type="spellStart"/>
+      <w:r>
+        <w:t>Slika</w:t>
+      </w:r>
+      <w:proofErr w:type="spellEnd"/>
+      <w:r>
+        <w:t xml:space="preserve"> </w:t>
+      </w:r>
+      <w:r>
+        <w:fldChar w:fldCharType="begin"/>
+      </w:r>
+      <w:r>
+        <w:instrText xml:space="preserve"> SEQ Slika \* ARABIC </w:instrText>
+      </w:r>
+      <w:r>
+        <w:fldChar w:fldCharType="separate"/>
+      </w:r>
+      <w:r>
+        <w:rPr>
+          <w:noProof/>
+        </w:rPr>
+        <w:t>1</w:t>
+      </w:r>
+      <w:r>
+        <w:fldChar w:fldCharType="end"/>
+      </w:r>
+      <w:r>
+        <w:t xml:space="preserve"> </w:t>
+      </w:r>
+      <w:proofErr w:type="spellStart"/>
+      <w:r>
+        <w:t>Jako</w:t>
+      </w:r>
+      <w:proofErr w:type="spellEnd"/>
+      <w:r>
+        <w:t xml:space="preserve"> </w:t>
+      </w:r>
+      <w:proofErr w:type="spellStart"/>
+      <w:r>
+        <w:t>skaliranje</w:t>
+      </w:r>
+      <w:proofErr w:type="spellEnd"/>
+      <w:r>
+        <w:t xml:space="preserve"> u Python-u</w:t>
+      </w:r>
+      <w:bookmarkEnd w:id="0"/>
     </w:p>
     <w:p>
       <w:pPr>
@@ -1599,6 +1795,7 @@
           </w:tcPr>
           <w:p>
             <w:pPr>
+              <w:keepNext/>
               <w:jc w:val="center"/>
               <w:cnfStyle w:val="000000000000" w:firstRow="0" w:lastRow="0" w:firstColumn="0" w:lastColumn="0" w:oddVBand="0" w:evenVBand="0" w:oddHBand="0" w:evenHBand="0" w:firstRowFirstColumn="0" w:firstRowLastColumn="0" w:lastRowFirstColumn="0" w:lastRowLastColumn="0"/>
               <w:rPr>
@@ -1617,11 +1814,59 @@
     </w:tbl>
     <w:p>
       <w:pPr>
+        <w:pStyle w:val="Caption"/>
         <w:jc w:val="center"/>
         <w:rPr>
           <w:lang w:val="sr-Latn-RS"/>
         </w:rPr>
       </w:pPr>
+      <w:bookmarkStart w:id="1" w:name="_Ref77113848"/>
+      <w:proofErr w:type="spellStart"/>
+      <w:r>
+        <w:t>Tabela</w:t>
+      </w:r>
+      <w:proofErr w:type="spellEnd"/>
+      <w:r>
+        <w:t xml:space="preserve"> </w:t>
+      </w:r>
+      <w:r>
+        <w:fldChar w:fldCharType="begin"/>
+      </w:r>
+      <w:r>
+        <w:instrText xml:space="preserve"> SEQ Tabela \* ARABIC </w:instrText>
+      </w:r>
+      <w:r>
+        <w:fldChar w:fldCharType="separate"/>
+      </w:r>
+      <w:r>
+        <w:rPr>
+          <w:noProof/>
+        </w:rPr>
+        <w:t>1</w:t>
+      </w:r>
+      <w:r>
+        <w:fldChar w:fldCharType="end"/>
+      </w:r>
+      <w:r>
+        <w:t xml:space="preserve"> </w:t>
+      </w:r>
+      <w:proofErr w:type="spellStart"/>
+      <w:r>
+        <w:t>Jako</w:t>
+      </w:r>
+      <w:proofErr w:type="spellEnd"/>
+      <w:r>
+        <w:t xml:space="preserve"> </w:t>
+      </w:r>
+      <w:proofErr w:type="spellStart"/>
+      <w:r>
+        <w:t>skaliranje</w:t>
+      </w:r>
+      <w:proofErr w:type="spellEnd"/>
+      <w:r>
+        <w:t xml:space="preserve"> u Python-u</w:t>
+      </w:r>
+      <w:bookmarkEnd w:id="1"/>
     </w:p>
     <w:p>
       <w:pPr>
@@ -1634,6 +1879,7 @@
         <w:rPr>
           <w:lang w:val="sr-Latn-RS"/>
         </w:rPr>
+        <w:lastRenderedPageBreak/>
         <w:t>Gustafsonov zakon i slabo skaliranje</w:t>
       </w:r>
     </w:p>
@@ -1702,29 +1948,7 @@
           <w:rFonts w:eastAsiaTheme="minorEastAsia"/>
           <w:lang w:val="sr-Latn-RS"/>
         </w:rPr>
-        <w:lastRenderedPageBreak/>
-        <w:t xml:space="preserve">gde </w:t>
-      </w:r>
-      <w:r>
-        <w:rPr>
-          <w:rFonts w:eastAsiaTheme="minorEastAsia"/>
-          <w:lang w:val="sr-Latn-RS"/>
-        </w:rPr>
-        <w:t>oznake imaju isto značenje kao kod Amdalovog zakona</w:t>
-      </w:r>
-      <w:r>
-        <w:rPr>
-          <w:rFonts w:eastAsiaTheme="minorEastAsia"/>
-          <w:lang w:val="sr-Latn-RS"/>
-        </w:rPr>
-        <w:t>.</w:t>
-      </w:r>
-      <w:r>
-        <w:rPr>
-          <w:rFonts w:eastAsiaTheme="minorEastAsia"/>
-          <w:lang w:val="sr-Latn-RS"/>
-        </w:rPr>
-        <w:t xml:space="preserve"> Sa Gustafsonovim zakonom ubrzanje se povećava linearno sa brojem procesora, i ne postoji gornja granica za skalirano ubrzanje. Ovo se naziva slabo skaliranje, gde se ubrzanje računa na osnovu količine posla (za razliku od Amdalovog zakona gde imamo fiksni problem).</w:t>
+        <w:t>gde oznake imaju isto značenje kao kod Amdalovog zakona. Sa Gustafsonovim zakonom ubrzanje se povećava linearno sa brojem procesora, i ne postoji gornja granica za skalirano ubrzanje. Ovo se naziva slabo skaliranje, gde se ubrzanje računa na osnovu količine posla (za razliku od Amdalovog zakona gde imamo fiksni problem).</w:t>
       </w:r>
     </w:p>
     <w:p>
@@ -1756,42 +1980,7 @@
               <w:rFonts w:ascii="Cambria Math" w:hAnsi="Cambria Math"/>
               <w:lang w:val="sr-Latn-RS"/>
             </w:rPr>
-            <m:t xml:space="preserve">nbody </m:t>
-          </m:r>
-          <m:r>
-            <w:rPr>
-              <w:rFonts w:ascii="Cambria Math" w:hAnsi="Cambria Math"/>
-              <w:lang w:val="sr-Latn-RS"/>
-            </w:rPr>
-            <m:t>scaled speedup=</m:t>
-          </m:r>
-          <m:r>
-            <w:rPr>
-              <w:rFonts w:ascii="Cambria Math" w:hAnsi="Cambria Math"/>
-              <w:lang w:val="sr-Latn-RS"/>
-            </w:rPr>
-            <m:t>0,02</m:t>
-          </m:r>
-          <m:r>
-            <w:rPr>
-              <w:rFonts w:ascii="Cambria Math" w:hAnsi="Cambria Math"/>
-              <w:lang w:val="sr-Latn-RS"/>
-            </w:rPr>
-            <m:t>+</m:t>
-          </m:r>
-          <m:r>
-            <w:rPr>
-              <w:rFonts w:ascii="Cambria Math" w:hAnsi="Cambria Math"/>
-              <w:lang w:val="sr-Latn-RS"/>
-            </w:rPr>
-            <m:t>0,98</m:t>
-          </m:r>
-          <m:r>
-            <w:rPr>
-              <w:rFonts w:ascii="Cambria Math" w:hAnsi="Cambria Math"/>
-              <w:lang w:val="sr-Latn-RS"/>
-            </w:rPr>
-            <m:t>N</m:t>
+            <m:t>nbody scaled speedup=0,02+0,98N</m:t>
           </m:r>
         </m:oMath>
       </m:oMathPara>
@@ -1879,7 +2068,68 @@
         <w:rPr>
           <w:lang w:val="sr-Latn-RS"/>
         </w:rPr>
-        <w:t xml:space="preserve"> Ponovo je nekoliko puta pokrenuta simulacija, s tim da je sa brojem procesora, n povećavan za 50 (početno n je 50, pa zatim 100, 150 i 200 tela). Na grafiku ispod se može videti postignuto prosečno </w:t>
+        <w:t xml:space="preserve"> Ponovo je nekoliko puta pokrenuta simulacija, s tim da je sa brojem procesora, n povećavan za 50 (početno n je 50, pa zatim 100, 150 i 200 tela). Na grafiku ispod </w:t>
+      </w:r>
+      <w:r>
+        <w:rPr>
+          <w:lang w:val="sr-Latn-RS"/>
+        </w:rPr>
+        <w:t>(</w:t>
+      </w:r>
+      <w:r>
+        <w:rPr>
+          <w:lang w:val="sr-Latn-RS"/>
+        </w:rPr>
+        <w:fldChar w:fldCharType="begin"/>
+      </w:r>
+      <w:r>
+        <w:rPr>
+          <w:lang w:val="sr-Latn-RS"/>
+        </w:rPr>
+        <w:instrText xml:space="preserve"> REF _Ref77113921 \h </w:instrText>
+      </w:r>
+      <w:r>
+        <w:rPr>
+          <w:lang w:val="sr-Latn-RS"/>
+        </w:rPr>
+      </w:r>
+      <w:r>
+        <w:rPr>
+          <w:lang w:val="sr-Latn-RS"/>
+        </w:rPr>
+        <w:fldChar w:fldCharType="separate"/>
+      </w:r>
+      <w:proofErr w:type="spellStart"/>
+      <w:r>
+        <w:t>Slika</w:t>
+      </w:r>
+      <w:proofErr w:type="spellEnd"/>
+      <w:r>
+        <w:t xml:space="preserve"> </w:t>
+      </w:r>
+      <w:r>
+        <w:rPr>
+          <w:noProof/>
+        </w:rPr>
+        <w:t>2</w:t>
+      </w:r>
+      <w:r>
+        <w:rPr>
+          <w:lang w:val="sr-Latn-RS"/>
+        </w:rPr>
+        <w:fldChar w:fldCharType="end"/>
+      </w:r>
+      <w:r>
+        <w:rPr>
+          <w:lang w:val="sr-Latn-RS"/>
+        </w:rPr>
+        <w:t xml:space="preserve">) </w:t>
+      </w:r>
+      <w:r>
+        <w:rPr>
+          <w:lang w:val="sr-Latn-RS"/>
+        </w:rPr>
+        <w:t xml:space="preserve">se može videti postignuto prosečno </w:t>
       </w:r>
       <w:r>
         <w:rPr>
@@ -1897,7 +2147,68 @@
         <w:rPr>
           <w:lang w:val="sr-Latn-RS"/>
         </w:rPr>
-        <w:t xml:space="preserve"> U tabeli se mogu videti detaljniji rezultati</w:t>
+        <w:t xml:space="preserve"> U tabeli </w:t>
+      </w:r>
+      <w:r>
+        <w:rPr>
+          <w:lang w:val="sr-Latn-RS"/>
+        </w:rPr>
+        <w:t>(</w:t>
+      </w:r>
+      <w:r>
+        <w:rPr>
+          <w:lang w:val="sr-Latn-RS"/>
+        </w:rPr>
+        <w:fldChar w:fldCharType="begin"/>
+      </w:r>
+      <w:r>
+        <w:rPr>
+          <w:lang w:val="sr-Latn-RS"/>
+        </w:rPr>
+        <w:instrText xml:space="preserve"> REF _Ref77114006 \h </w:instrText>
+      </w:r>
+      <w:r>
+        <w:rPr>
+          <w:lang w:val="sr-Latn-RS"/>
+        </w:rPr>
+      </w:r>
+      <w:r>
+        <w:rPr>
+          <w:lang w:val="sr-Latn-RS"/>
+        </w:rPr>
+        <w:fldChar w:fldCharType="separate"/>
+      </w:r>
+      <w:proofErr w:type="spellStart"/>
+      <w:r>
+        <w:t>Tabela</w:t>
+      </w:r>
+      <w:proofErr w:type="spellEnd"/>
+      <w:r>
+        <w:t xml:space="preserve"> </w:t>
+      </w:r>
+      <w:r>
+        <w:rPr>
+          <w:noProof/>
+        </w:rPr>
+        <w:t>2</w:t>
+      </w:r>
+      <w:r>
+        <w:rPr>
+          <w:lang w:val="sr-Latn-RS"/>
+        </w:rPr>
+        <w:fldChar w:fldCharType="end"/>
+      </w:r>
+      <w:r>
+        <w:rPr>
+          <w:lang w:val="sr-Latn-RS"/>
+        </w:rPr>
+        <w:t xml:space="preserve">) </w:t>
+      </w:r>
+      <w:r>
+        <w:rPr>
+          <w:lang w:val="sr-Latn-RS"/>
+        </w:rPr>
+        <w:t>se mogu videti detaljniji rezultati</w:t>
       </w:r>
       <w:r>
         <w:rPr>
@@ -1914,17 +2225,15 @@
     </w:p>
     <w:p>
       <w:pPr>
+        <w:keepNext/>
         <w:jc w:val="center"/>
-        <w:rPr>
-          <w:lang w:val="sr-Latn-RS"/>
-        </w:rPr>
       </w:pPr>
       <w:r>
         <w:rPr>
           <w:noProof/>
         </w:rPr>
         <w:drawing>
-          <wp:inline distT="0" distB="0" distL="0" distR="0">
+          <wp:inline distT="0" distB="0" distL="0" distR="0" wp14:anchorId="3A62E539" wp14:editId="7F0089DB">
             <wp:extent cx="4168140" cy="3198706"/>
             <wp:effectExtent l="0" t="0" r="3810" b="1905"/>
             <wp:docPr id="4" name="Picture 4" descr="C:\Users\teodo\Desktop\weak2.png"/>
@@ -1941,7 +2250,7 @@
                     </pic:cNvPicPr>
                   </pic:nvPicPr>
                   <pic:blipFill>
-                    <a:blip r:embed="rId6">
+                    <a:blip r:embed="rId7">
                       <a:extLst>
                         <a:ext uri="{28A0092B-C50C-407E-A947-70E740481C1C}">
                           <a14:useLocalDpi xmlns:a14="http://schemas.microsoft.com/office/drawing/2010/main" val="0"/>
@@ -1972,8 +2281,62 @@
           </wp:inline>
         </w:drawing>
       </w:r>
-      <w:bookmarkStart w:id="0" w:name="_GoBack"/>
-      <w:bookmarkEnd w:id="0"/>
+    </w:p>
+    <w:p>
+      <w:pPr>
+        <w:pStyle w:val="Caption"/>
+        <w:jc w:val="center"/>
+        <w:rPr>
+          <w:lang w:val="sr-Latn-RS"/>
+        </w:rPr>
+      </w:pPr>
+      <w:bookmarkStart w:id="2" w:name="_Ref77113921"/>
+      <w:proofErr w:type="spellStart"/>
+      <w:r>
+        <w:t>Slika</w:t>
+      </w:r>
+      <w:proofErr w:type="spellEnd"/>
+      <w:r>
+        <w:t xml:space="preserve"> </w:t>
+      </w:r>
+      <w:r>
+        <w:fldChar w:fldCharType="begin"/>
+      </w:r>
+      <w:r>
+        <w:instrText xml:space="preserve"> SEQ Slika \* ARABIC </w:instrText>
+      </w:r>
+      <w:r>
+        <w:fldChar w:fldCharType="separate"/>
+      </w:r>
+      <w:r>
+        <w:rPr>
+          <w:noProof/>
+        </w:rPr>
+        <w:t>2</w:t>
+      </w:r>
+      <w:r>
+        <w:fldChar w:fldCharType="end"/>
+      </w:r>
+      <w:r>
+        <w:t xml:space="preserve"> </w:t>
+      </w:r>
+      <w:proofErr w:type="spellStart"/>
+      <w:r>
+        <w:t>Slabo</w:t>
+      </w:r>
+      <w:proofErr w:type="spellEnd"/>
+      <w:r>
+        <w:t xml:space="preserve"> </w:t>
+      </w:r>
+      <w:proofErr w:type="spellStart"/>
+      <w:r>
+        <w:t>skaliranje</w:t>
+      </w:r>
+      <w:proofErr w:type="spellEnd"/>
+      <w:r>
+        <w:t xml:space="preserve"> u Python-u</w:t>
+      </w:r>
+      <w:bookmarkEnd w:id="2"/>
     </w:p>
     <w:p>
       <w:pPr>
@@ -2017,6 +2380,7 @@
               <w:rPr>
                 <w:lang w:val="sr-Latn-RS"/>
               </w:rPr>
+              <w:lastRenderedPageBreak/>
               <w:t>CPU count-n</w:t>
             </w:r>
           </w:p>
@@ -2601,6 +2965,7 @@
           </w:tcPr>
           <w:p>
             <w:pPr>
+              <w:keepNext/>
               <w:jc w:val="center"/>
               <w:cnfStyle w:val="000000000000" w:firstRow="0" w:lastRow="0" w:firstColumn="0" w:lastColumn="0" w:oddVBand="0" w:evenVBand="0" w:oddHBand="0" w:evenHBand="0" w:firstRowFirstColumn="0" w:firstRowLastColumn="0" w:lastRowFirstColumn="0" w:lastRowLastColumn="0"/>
               <w:rPr>
@@ -2619,20 +2984,2355 @@
     </w:tbl>
     <w:p>
       <w:pPr>
+        <w:pStyle w:val="Caption"/>
         <w:jc w:val="center"/>
         <w:rPr>
           <w:lang w:val="sr-Latn-RS"/>
         </w:rPr>
       </w:pPr>
+      <w:bookmarkStart w:id="3" w:name="_Ref77114006"/>
+      <w:proofErr w:type="spellStart"/>
+      <w:r>
+        <w:t>Tabela</w:t>
+      </w:r>
+      <w:proofErr w:type="spellEnd"/>
+      <w:r>
+        <w:t xml:space="preserve"> </w:t>
+      </w:r>
+      <w:r>
+        <w:fldChar w:fldCharType="begin"/>
+      </w:r>
+      <w:r>
+        <w:instrText xml:space="preserve"> SEQ Tabela \* ARABIC </w:instrText>
+      </w:r>
+      <w:r>
+        <w:fldChar w:fldCharType="separate"/>
+      </w:r>
+      <w:r>
+        <w:rPr>
+          <w:noProof/>
+        </w:rPr>
+        <w:t>2</w:t>
+      </w:r>
+      <w:r>
+        <w:fldChar w:fldCharType="end"/>
+      </w:r>
+      <w:r>
+        <w:t xml:space="preserve"> </w:t>
+      </w:r>
+      <w:proofErr w:type="spellStart"/>
+      <w:r>
+        <w:t>Slabo</w:t>
+      </w:r>
+      <w:proofErr w:type="spellEnd"/>
+      <w:r>
+        <w:t xml:space="preserve"> </w:t>
+      </w:r>
+      <w:proofErr w:type="spellStart"/>
+      <w:r>
+        <w:t>skaliranje</w:t>
+      </w:r>
+      <w:proofErr w:type="spellEnd"/>
+      <w:r>
+        <w:t xml:space="preserve"> u Python-u</w:t>
+      </w:r>
+      <w:bookmarkEnd w:id="3"/>
     </w:p>
     <w:p>
       <w:pPr>
-        <w:rPr>
-          <w:lang w:val="sr-Latn-RS"/>
-        </w:rPr>
-      </w:pPr>
+        <w:pStyle w:val="Heading1"/>
+        <w:rPr>
+          <w:lang w:val="sr-Latn-RS"/>
+        </w:rPr>
+      </w:pPr>
+      <w:r>
+        <w:rPr>
+          <w:lang w:val="sr-Latn-RS"/>
+        </w:rPr>
+        <w:t>Eksperimenti u programskom jeziku Go</w:t>
+      </w:r>
+    </w:p>
+    <w:p>
+      <w:pPr>
+        <w:pStyle w:val="Heading2"/>
+        <w:rPr>
+          <w:lang w:val="sr-Latn-RS"/>
+        </w:rPr>
+      </w:pPr>
+      <w:r>
+        <w:rPr>
+          <w:lang w:val="sr-Latn-RS"/>
+        </w:rPr>
+        <w:t>Analiza koda</w:t>
+      </w:r>
+    </w:p>
+    <w:p>
+      <w:pPr>
+        <w:jc w:val="both"/>
+        <w:rPr>
+          <w:lang w:val="sr-Latn-RS"/>
+        </w:rPr>
+      </w:pPr>
+      <w:proofErr w:type="spellStart"/>
+      <w:r>
+        <w:t>Merenjem</w:t>
+      </w:r>
+      <w:proofErr w:type="spellEnd"/>
+      <w:r>
+        <w:t xml:space="preserve"> </w:t>
+      </w:r>
+      <w:r>
+        <w:rPr>
+          <w:lang w:val="sr-Latn-RS"/>
+        </w:rPr>
+        <w:t>vremena izvršavanja delova koda</w:t>
+      </w:r>
+      <w:r>
+        <w:rPr>
+          <w:lang w:val="sr-Latn-RS"/>
+        </w:rPr>
+        <w:t xml:space="preserve"> </w:t>
+      </w:r>
+      <w:proofErr w:type="gramStart"/>
+      <w:r>
+        <w:rPr>
+          <w:lang w:val="sr-Latn-RS"/>
+        </w:rPr>
+        <w:t>sa</w:t>
+      </w:r>
+      <w:proofErr w:type="gramEnd"/>
+      <w:r>
+        <w:rPr>
+          <w:lang w:val="sr-Latn-RS"/>
+        </w:rPr>
+        <w:t xml:space="preserve"> fiksnim brojem tela n = 10</w:t>
+      </w:r>
+      <w:r>
+        <w:rPr>
+          <w:lang w:val="sr-Latn-RS"/>
+        </w:rPr>
+        <w:t>0</w:t>
+      </w:r>
+      <w:r>
+        <w:rPr>
+          <w:lang w:val="sr-Latn-RS"/>
+        </w:rPr>
+        <w:t xml:space="preserve"> i fiksnim brojem iteracija 4000</w:t>
+      </w:r>
+      <w:r>
+        <w:rPr>
+          <w:lang w:val="sr-Latn-RS"/>
+        </w:rPr>
+        <w:t xml:space="preserve">, dobijen je procenat </w:t>
+      </w:r>
+      <w:r>
+        <w:rPr>
+          <w:lang w:val="sr-Latn-RS"/>
+        </w:rPr>
+        <w:t xml:space="preserve">ukupnog vremena izvršavanja </w:t>
+      </w:r>
+      <w:r>
+        <w:rPr>
+          <w:lang w:val="sr-Latn-RS"/>
+        </w:rPr>
+        <w:t>sekvencijalnog dela koda koji s</w:t>
+      </w:r>
+      <w:r>
+        <w:rPr>
+          <w:lang w:val="sr-Latn-RS"/>
+        </w:rPr>
+        <w:t>e može paralelizovati i iznosi 9</w:t>
+      </w:r>
+      <w:r>
+        <w:rPr>
+          <w:lang w:val="sr-Latn-RS"/>
+        </w:rPr>
+        <w:t xml:space="preserve">9%, dok </w:t>
+      </w:r>
+      <w:r>
+        <w:rPr>
+          <w:lang w:val="sr-Latn-RS"/>
+        </w:rPr>
+        <w:t xml:space="preserve">je ostatak izvršavanja sekvencijalnog koda samo </w:t>
+      </w:r>
+      <w:r>
+        <w:rPr>
+          <w:lang w:val="sr-Latn-RS"/>
+        </w:rPr>
+        <w:t>1%.</w:t>
+      </w:r>
+      <w:r>
+        <w:rPr>
+          <w:lang w:val="sr-Latn-RS"/>
+        </w:rPr>
+        <w:t xml:space="preserve"> Takođe, izvršavanje</w:t>
+      </w:r>
+      <w:r>
+        <w:rPr>
+          <w:lang w:val="sr-Latn-RS"/>
+        </w:rPr>
+        <w:t xml:space="preserve"> simulacije u Go programskom jeziku je znatno brže u odnosu na Python verziju programa</w:t>
+      </w:r>
+      <w:r>
+        <w:rPr>
+          <w:lang w:val="sr-Latn-RS"/>
+        </w:rPr>
+        <w:t>, kao što je i očekivano</w:t>
+      </w:r>
+      <w:r>
+        <w:rPr>
+          <w:lang w:val="sr-Latn-RS"/>
+        </w:rPr>
+        <w:t>.</w:t>
+      </w:r>
+      <w:r>
+        <w:rPr>
+          <w:lang w:val="sr-Latn-RS"/>
+        </w:rPr>
+        <w:t xml:space="preserve"> </w:t>
+      </w:r>
+    </w:p>
+    <w:p>
+      <w:pPr>
+        <w:pStyle w:val="Heading2"/>
+        <w:rPr>
+          <w:lang w:val="sr-Latn-RS"/>
+        </w:rPr>
+      </w:pPr>
+      <w:r>
+        <w:rPr>
+          <w:lang w:val="sr-Latn-RS"/>
+        </w:rPr>
+        <w:t>Jako skaliranje</w:t>
+      </w:r>
+    </w:p>
+    <w:p>
+      <w:pPr>
+        <w:ind w:firstLine="720"/>
+        <w:jc w:val="both"/>
+        <w:rPr>
+          <w:lang w:val="sr-Latn-RS"/>
+        </w:rPr>
+      </w:pPr>
+      <w:r>
+        <w:rPr>
+          <w:lang w:val="sr-Latn-RS"/>
+        </w:rPr>
+        <w:t xml:space="preserve">Nad simulacijom Sunčevog sistema sa 10 </w:t>
+      </w:r>
+      <w:r>
+        <w:rPr>
+          <w:lang w:val="sr-Latn-RS"/>
+        </w:rPr>
+        <w:t>većih tela (Sunce i planete) i 9</w:t>
+      </w:r>
+      <w:r>
+        <w:rPr>
+          <w:lang w:val="sr-Latn-RS"/>
+        </w:rPr>
+        <w:t xml:space="preserve">0 manjih tela (asteroidi ili komete) izvršen je eksperiment jakog skaliranja. Sekvencijalna i paralelna verzija programa je pokrenuta </w:t>
+      </w:r>
+      <w:r>
+        <w:rPr>
+          <w:lang w:val="sr-Latn-RS"/>
+        </w:rPr>
+        <w:t>tridesetak</w:t>
+      </w:r>
+      <w:r>
+        <w:rPr>
+          <w:lang w:val="sr-Latn-RS"/>
+        </w:rPr>
+        <w:t xml:space="preserve"> puta, s tim da je u paralelnoj verziji menjan broj procesorskih jezgara na kojima se izvršavaju paralelizovani delovi koda (od 1 do maksimalno 4 jezgra koliko je ograničeno hardverom). Na grafiku</w:t>
+      </w:r>
+      <w:r>
+        <w:rPr>
+          <w:lang w:val="sr-Latn-RS"/>
+        </w:rPr>
+        <w:t xml:space="preserve"> (</w:t>
+      </w:r>
+      <w:r>
+        <w:rPr>
+          <w:lang w:val="sr-Latn-RS"/>
+        </w:rPr>
+        <w:fldChar w:fldCharType="begin"/>
+      </w:r>
+      <w:r>
+        <w:rPr>
+          <w:lang w:val="sr-Latn-RS"/>
+        </w:rPr>
+        <w:instrText xml:space="preserve"> REF _Ref77114182 \h </w:instrText>
+      </w:r>
+      <w:r>
+        <w:rPr>
+          <w:lang w:val="sr-Latn-RS"/>
+        </w:rPr>
+      </w:r>
+      <w:r>
+        <w:rPr>
+          <w:lang w:val="sr-Latn-RS"/>
+        </w:rPr>
+        <w:fldChar w:fldCharType="separate"/>
+      </w:r>
+      <w:proofErr w:type="spellStart"/>
+      <w:r>
+        <w:t>Slika</w:t>
+      </w:r>
+      <w:proofErr w:type="spellEnd"/>
+      <w:r>
+        <w:t xml:space="preserve"> </w:t>
+      </w:r>
+      <w:r>
+        <w:rPr>
+          <w:noProof/>
+        </w:rPr>
+        <w:t>3</w:t>
+      </w:r>
+      <w:r>
+        <w:rPr>
+          <w:lang w:val="sr-Latn-RS"/>
+        </w:rPr>
+        <w:fldChar w:fldCharType="end"/>
+      </w:r>
+      <w:r>
+        <w:rPr>
+          <w:lang w:val="sr-Latn-RS"/>
+        </w:rPr>
+        <w:t>)</w:t>
+      </w:r>
+      <w:r>
+        <w:rPr>
+          <w:lang w:val="sr-Latn-RS"/>
+        </w:rPr>
+        <w:t xml:space="preserve"> je na x-osi prikazan broj procesora, a na y-osi srednja vrednost ubrzanja koje je postignuto u paralelnom pro</w:t>
+      </w:r>
+      <w:r>
+        <w:rPr>
+          <w:lang w:val="sr-Latn-RS"/>
+        </w:rPr>
+        <w:t xml:space="preserve">gramu u odnosu na sekvencijalni. </w:t>
+      </w:r>
+      <w:r>
+        <w:rPr>
+          <w:lang w:val="sr-Latn-RS"/>
+        </w:rPr>
+        <w:t>Možemo zaključiti gledajući grafik da paralelna verzija do</w:t>
+      </w:r>
+      <w:r>
+        <w:rPr>
+          <w:lang w:val="sr-Latn-RS"/>
+        </w:rPr>
+        <w:t xml:space="preserve">stiže ubrzanje nešto više od </w:t>
+      </w:r>
+      <w:r>
+        <w:rPr>
+          <w:lang w:val="sr-Latn-RS"/>
+        </w:rPr>
+        <w:t>2 puta</w:t>
+      </w:r>
+      <w:r>
+        <w:rPr>
+          <w:lang w:val="sr-Latn-RS"/>
+        </w:rPr>
+        <w:t xml:space="preserve"> puta na 4 procesora. Detaljnije rezultate vidimo u tabeli ispod</w:t>
+      </w:r>
+      <w:r>
+        <w:rPr>
+          <w:lang w:val="sr-Latn-RS"/>
+        </w:rPr>
+        <w:t xml:space="preserve"> (</w:t>
+      </w:r>
+      <w:r>
+        <w:rPr>
+          <w:lang w:val="sr-Latn-RS"/>
+        </w:rPr>
+        <w:fldChar w:fldCharType="begin"/>
+      </w:r>
+      <w:r>
+        <w:rPr>
+          <w:lang w:val="sr-Latn-RS"/>
+        </w:rPr>
+        <w:instrText xml:space="preserve"> REF _Ref77114285 \h </w:instrText>
+      </w:r>
+      <w:r>
+        <w:rPr>
+          <w:lang w:val="sr-Latn-RS"/>
+        </w:rPr>
+      </w:r>
+      <w:r>
+        <w:rPr>
+          <w:lang w:val="sr-Latn-RS"/>
+        </w:rPr>
+        <w:fldChar w:fldCharType="separate"/>
+      </w:r>
+      <w:proofErr w:type="spellStart"/>
+      <w:r>
+        <w:t>Tabela</w:t>
+      </w:r>
+      <w:proofErr w:type="spellEnd"/>
+      <w:r>
+        <w:t xml:space="preserve"> </w:t>
+      </w:r>
+      <w:r>
+        <w:rPr>
+          <w:noProof/>
+        </w:rPr>
+        <w:t>3</w:t>
+      </w:r>
+      <w:r>
+        <w:rPr>
+          <w:lang w:val="sr-Latn-RS"/>
+        </w:rPr>
+        <w:fldChar w:fldCharType="end"/>
+      </w:r>
+      <w:r>
+        <w:rPr>
+          <w:lang w:val="sr-Latn-RS"/>
+        </w:rPr>
+        <w:t>)</w:t>
+      </w:r>
+      <w:r>
+        <w:rPr>
+          <w:lang w:val="sr-Latn-RS"/>
+        </w:rPr>
+        <w:t>. Vrednosti trajanja izvršavanja programa su izražene u sekundama</w:t>
+      </w:r>
+      <w:r>
+        <w:rPr>
+          <w:lang w:val="sr-Latn-RS"/>
+        </w:rPr>
+        <w:t>, za simulacije od 4</w:t>
+      </w:r>
+      <w:r>
+        <w:rPr>
+          <w:lang w:val="sr-Latn-RS"/>
+        </w:rPr>
+        <w:t>000 iteracija sa vremenskim korakom 0.01 godina u svakoj iteraciji, što ukupno predstav</w:t>
+      </w:r>
+      <w:r>
+        <w:rPr>
+          <w:lang w:val="sr-Latn-RS"/>
+        </w:rPr>
+        <w:t>lja kretanje tela u periodu od 4</w:t>
+      </w:r>
+      <w:r>
+        <w:rPr>
+          <w:lang w:val="sr-Latn-RS"/>
+        </w:rPr>
+        <w:t>0 godina.</w:t>
+      </w:r>
+      <w:r>
+        <w:rPr>
+          <w:lang w:val="sr-Latn-RS"/>
+        </w:rPr>
+        <w:t xml:space="preserve"> </w:t>
+      </w:r>
+    </w:p>
+    <w:p>
+      <w:pPr>
+        <w:keepNext/>
+        <w:ind w:firstLine="720"/>
+        <w:jc w:val="center"/>
+      </w:pPr>
+      <w:r>
+        <w:rPr>
+          <w:noProof/>
+        </w:rPr>
+        <w:drawing>
+          <wp:inline distT="0" distB="0" distL="0" distR="0" wp14:anchorId="60FB4621" wp14:editId="22BE454B">
+            <wp:extent cx="3139440" cy="3139440"/>
+            <wp:effectExtent l="0" t="0" r="3810" b="3810"/>
+            <wp:docPr id="1" name="Picture 1" descr="C:\Users\teodo\Desktop\ntp2021\nbody-go\resources\strong_scaling.png"/>
+            <wp:cNvGraphicFramePr>
+              <a:graphicFrameLocks xmlns:a="http://schemas.openxmlformats.org/drawingml/2006/main" noChangeAspect="1"/>
+            </wp:cNvGraphicFramePr>
+            <a:graphic xmlns:a="http://schemas.openxmlformats.org/drawingml/2006/main">
+              <a:graphicData uri="http://schemas.openxmlformats.org/drawingml/2006/picture">
+                <pic:pic xmlns:pic="http://schemas.openxmlformats.org/drawingml/2006/picture">
+                  <pic:nvPicPr>
+                    <pic:cNvPr id="0" name="Picture 1" descr="C:\Users\teodo\Desktop\ntp2021\nbody-go\resources\strong_scaling.png"/>
+                    <pic:cNvPicPr>
+                      <a:picLocks noChangeAspect="1" noChangeArrowheads="1"/>
+                    </pic:cNvPicPr>
+                  </pic:nvPicPr>
+                  <pic:blipFill>
+                    <a:blip r:embed="rId8">
+                      <a:extLst>
+                        <a:ext uri="{28A0092B-C50C-407E-A947-70E740481C1C}">
+                          <a14:useLocalDpi xmlns:a14="http://schemas.microsoft.com/office/drawing/2010/main" val="0"/>
+                        </a:ext>
+                      </a:extLst>
+                    </a:blip>
+                    <a:srcRect/>
+                    <a:stretch>
+                      <a:fillRect/>
+                    </a:stretch>
+                  </pic:blipFill>
+                  <pic:spPr bwMode="auto">
+                    <a:xfrm>
+                      <a:off x="0" y="0"/>
+                      <a:ext cx="3139440" cy="3139440"/>
+                    </a:xfrm>
+                    <a:prstGeom prst="rect">
+                      <a:avLst/>
+                    </a:prstGeom>
+                    <a:noFill/>
+                    <a:ln>
+                      <a:noFill/>
+                    </a:ln>
+                  </pic:spPr>
+                </pic:pic>
+              </a:graphicData>
+            </a:graphic>
+          </wp:inline>
+        </w:drawing>
+      </w:r>
+    </w:p>
+    <w:p>
+      <w:pPr>
+        <w:pStyle w:val="Caption"/>
+        <w:jc w:val="center"/>
+        <w:rPr>
+          <w:lang w:val="sr-Latn-RS"/>
+        </w:rPr>
+      </w:pPr>
+      <w:bookmarkStart w:id="4" w:name="_Ref77114182"/>
+      <w:proofErr w:type="spellStart"/>
+      <w:r>
+        <w:t>Slika</w:t>
+      </w:r>
+      <w:proofErr w:type="spellEnd"/>
+      <w:r>
+        <w:t xml:space="preserve"> </w:t>
+      </w:r>
+      <w:r>
+        <w:fldChar w:fldCharType="begin"/>
+      </w:r>
+      <w:r>
+        <w:instrText xml:space="preserve"> SEQ Slika \* ARABIC </w:instrText>
+      </w:r>
+      <w:r>
+        <w:fldChar w:fldCharType="separate"/>
+      </w:r>
+      <w:r>
+        <w:rPr>
+          <w:noProof/>
+        </w:rPr>
+        <w:t>3</w:t>
+      </w:r>
+      <w:r>
+        <w:fldChar w:fldCharType="end"/>
+      </w:r>
+      <w:r>
+        <w:t xml:space="preserve"> </w:t>
+      </w:r>
+      <w:proofErr w:type="spellStart"/>
+      <w:r>
+        <w:t>Jako</w:t>
+      </w:r>
+      <w:proofErr w:type="spellEnd"/>
+      <w:r>
+        <w:t xml:space="preserve"> </w:t>
+      </w:r>
+      <w:proofErr w:type="spellStart"/>
+      <w:r>
+        <w:t>skaliranje</w:t>
+      </w:r>
+      <w:proofErr w:type="spellEnd"/>
+      <w:r>
+        <w:t xml:space="preserve"> u Go-u</w:t>
+      </w:r>
+      <w:bookmarkEnd w:id="4"/>
+    </w:p>
+    <w:tbl>
+      <w:tblPr>
+        <w:tblStyle w:val="GridTable6Colorful-Accent2"/>
+        <w:tblW w:w="0" w:type="auto"/>
+        <w:tblLook w:val="04A0" w:firstRow="1" w:lastRow="0" w:firstColumn="1" w:lastColumn="0" w:noHBand="0" w:noVBand="1"/>
+      </w:tblPr>
+      <w:tblGrid>
+        <w:gridCol w:w="1564"/>
+        <w:gridCol w:w="1561"/>
+        <w:gridCol w:w="1607"/>
+        <w:gridCol w:w="1588"/>
+        <w:gridCol w:w="1607"/>
+        <w:gridCol w:w="1423"/>
+      </w:tblGrid>
+      <w:tr>
+        <w:trPr>
+          <w:cnfStyle w:val="100000000000" w:firstRow="1" w:lastRow="0" w:firstColumn="0" w:lastColumn="0" w:oddVBand="0" w:evenVBand="0" w:oddHBand="0" w:evenHBand="0" w:firstRowFirstColumn="0" w:firstRowLastColumn="0" w:lastRowFirstColumn="0" w:lastRowLastColumn="0"/>
+        </w:trPr>
+        <w:tc>
+          <w:tcPr>
+            <w:cnfStyle w:val="001000000000" w:firstRow="0" w:lastRow="0" w:firstColumn="1" w:lastColumn="0" w:oddVBand="0" w:evenVBand="0" w:oddHBand="0" w:evenHBand="0" w:firstRowFirstColumn="0" w:firstRowLastColumn="0" w:lastRowFirstColumn="0" w:lastRowLastColumn="0"/>
+            <w:tcW w:w="1564" w:type="dxa"/>
+          </w:tcPr>
+          <w:p>
+            <w:pPr>
+              <w:jc w:val="center"/>
+              <w:rPr>
+                <w:lang w:val="sr-Latn-RS"/>
+              </w:rPr>
+            </w:pPr>
+            <w:r>
+              <w:rPr>
+                <w:lang w:val="sr-Latn-RS"/>
+              </w:rPr>
+              <w:lastRenderedPageBreak/>
+              <w:t>CPU count</w:t>
+            </w:r>
+          </w:p>
+        </w:tc>
+        <w:tc>
+          <w:tcPr>
+            <w:tcW w:w="1561" w:type="dxa"/>
+          </w:tcPr>
+          <w:p>
+            <w:pPr>
+              <w:jc w:val="center"/>
+              <w:cnfStyle w:val="100000000000" w:firstRow="1" w:lastRow="0" w:firstColumn="0" w:lastColumn="0" w:oddVBand="0" w:evenVBand="0" w:oddHBand="0" w:evenHBand="0" w:firstRowFirstColumn="0" w:firstRowLastColumn="0" w:lastRowFirstColumn="0" w:lastRowLastColumn="0"/>
+              <w:rPr>
+                <w:lang w:val="sr-Latn-RS"/>
+              </w:rPr>
+            </w:pPr>
+            <w:r>
+              <w:rPr>
+                <w:lang w:val="sr-Latn-RS"/>
+              </w:rPr>
+              <w:t>Serial mean</w:t>
+            </w:r>
+          </w:p>
+        </w:tc>
+        <w:tc>
+          <w:tcPr>
+            <w:tcW w:w="1607" w:type="dxa"/>
+          </w:tcPr>
+          <w:p>
+            <w:pPr>
+              <w:jc w:val="center"/>
+              <w:cnfStyle w:val="100000000000" w:firstRow="1" w:lastRow="0" w:firstColumn="0" w:lastColumn="0" w:oddVBand="0" w:evenVBand="0" w:oddHBand="0" w:evenHBand="0" w:firstRowFirstColumn="0" w:firstRowLastColumn="0" w:lastRowFirstColumn="0" w:lastRowLastColumn="0"/>
+              <w:rPr>
+                <w:lang w:val="sr-Latn-RS"/>
+              </w:rPr>
+            </w:pPr>
+            <w:r>
+              <w:rPr>
+                <w:lang w:val="sr-Latn-RS"/>
+              </w:rPr>
+              <w:t>Parallel mean</w:t>
+            </w:r>
+          </w:p>
+        </w:tc>
+        <w:tc>
+          <w:tcPr>
+            <w:tcW w:w="1588" w:type="dxa"/>
+          </w:tcPr>
+          <w:p>
+            <w:pPr>
+              <w:jc w:val="center"/>
+              <w:cnfStyle w:val="100000000000" w:firstRow="1" w:lastRow="0" w:firstColumn="0" w:lastColumn="0" w:oddVBand="0" w:evenVBand="0" w:oddHBand="0" w:evenHBand="0" w:firstRowFirstColumn="0" w:firstRowLastColumn="0" w:lastRowFirstColumn="0" w:lastRowLastColumn="0"/>
+              <w:rPr>
+                <w:lang w:val="sr-Latn-RS"/>
+              </w:rPr>
+            </w:pPr>
+            <w:r>
+              <w:rPr>
+                <w:lang w:val="sr-Latn-RS"/>
+              </w:rPr>
+              <w:t>Serial st.dev.</w:t>
+            </w:r>
+          </w:p>
+        </w:tc>
+        <w:tc>
+          <w:tcPr>
+            <w:tcW w:w="1607" w:type="dxa"/>
+          </w:tcPr>
+          <w:p>
+            <w:pPr>
+              <w:jc w:val="center"/>
+              <w:cnfStyle w:val="100000000000" w:firstRow="1" w:lastRow="0" w:firstColumn="0" w:lastColumn="0" w:oddVBand="0" w:evenVBand="0" w:oddHBand="0" w:evenHBand="0" w:firstRowFirstColumn="0" w:firstRowLastColumn="0" w:lastRowFirstColumn="0" w:lastRowLastColumn="0"/>
+              <w:rPr>
+                <w:lang w:val="sr-Latn-RS"/>
+              </w:rPr>
+            </w:pPr>
+            <w:r>
+              <w:rPr>
+                <w:lang w:val="sr-Latn-RS"/>
+              </w:rPr>
+              <w:t>Parallel st.dev.</w:t>
+            </w:r>
+          </w:p>
+        </w:tc>
+        <w:tc>
+          <w:tcPr>
+            <w:tcW w:w="1423" w:type="dxa"/>
+          </w:tcPr>
+          <w:p>
+            <w:pPr>
+              <w:jc w:val="center"/>
+              <w:cnfStyle w:val="100000000000" w:firstRow="1" w:lastRow="0" w:firstColumn="0" w:lastColumn="0" w:oddVBand="0" w:evenVBand="0" w:oddHBand="0" w:evenHBand="0" w:firstRowFirstColumn="0" w:firstRowLastColumn="0" w:lastRowFirstColumn="0" w:lastRowLastColumn="0"/>
+              <w:rPr>
+                <w:lang w:val="sr-Latn-RS"/>
+              </w:rPr>
+            </w:pPr>
+            <w:r>
+              <w:rPr>
+                <w:lang w:val="sr-Latn-RS"/>
+              </w:rPr>
+              <w:t xml:space="preserve">Speedup </w:t>
+            </w:r>
+          </w:p>
+        </w:tc>
+      </w:tr>
+      <w:tr>
+        <w:trPr>
+          <w:cnfStyle w:val="000000100000" w:firstRow="0" w:lastRow="0" w:firstColumn="0" w:lastColumn="0" w:oddVBand="0" w:evenVBand="0" w:oddHBand="1" w:evenHBand="0" w:firstRowFirstColumn="0" w:firstRowLastColumn="0" w:lastRowFirstColumn="0" w:lastRowLastColumn="0"/>
+        </w:trPr>
+        <w:tc>
+          <w:tcPr>
+            <w:cnfStyle w:val="001000000000" w:firstRow="0" w:lastRow="0" w:firstColumn="1" w:lastColumn="0" w:oddVBand="0" w:evenVBand="0" w:oddHBand="0" w:evenHBand="0" w:firstRowFirstColumn="0" w:firstRowLastColumn="0" w:lastRowFirstColumn="0" w:lastRowLastColumn="0"/>
+            <w:tcW w:w="1564" w:type="dxa"/>
+          </w:tcPr>
+          <w:p>
+            <w:pPr>
+              <w:jc w:val="center"/>
+              <w:rPr>
+                <w:lang w:val="sr-Latn-RS"/>
+              </w:rPr>
+            </w:pPr>
+            <w:r>
+              <w:rPr>
+                <w:lang w:val="sr-Latn-RS"/>
+              </w:rPr>
+              <w:t xml:space="preserve">1 </w:t>
+            </w:r>
+          </w:p>
+        </w:tc>
+        <w:tc>
+          <w:tcPr>
+            <w:tcW w:w="1561" w:type="dxa"/>
+          </w:tcPr>
+          <w:p>
+            <w:pPr>
+              <w:jc w:val="center"/>
+              <w:cnfStyle w:val="000000100000" w:firstRow="0" w:lastRow="0" w:firstColumn="0" w:lastColumn="0" w:oddVBand="0" w:evenVBand="0" w:oddHBand="1" w:evenHBand="0" w:firstRowFirstColumn="0" w:firstRowLastColumn="0" w:lastRowFirstColumn="0" w:lastRowLastColumn="0"/>
+              <w:rPr>
+                <w:lang w:val="sr-Latn-RS"/>
+              </w:rPr>
+            </w:pPr>
+            <w:r>
+              <w:t>4.88</w:t>
+            </w:r>
+          </w:p>
+        </w:tc>
+        <w:tc>
+          <w:tcPr>
+            <w:tcW w:w="1607" w:type="dxa"/>
+          </w:tcPr>
+          <w:p>
+            <w:pPr>
+              <w:jc w:val="center"/>
+              <w:cnfStyle w:val="000000100000" w:firstRow="0" w:lastRow="0" w:firstColumn="0" w:lastColumn="0" w:oddVBand="0" w:evenVBand="0" w:oddHBand="1" w:evenHBand="0" w:firstRowFirstColumn="0" w:firstRowLastColumn="0" w:lastRowFirstColumn="0" w:lastRowLastColumn="0"/>
+            </w:pPr>
+            <w:r>
+              <w:t>4.08</w:t>
+            </w:r>
+          </w:p>
+        </w:tc>
+        <w:tc>
+          <w:tcPr>
+            <w:tcW w:w="1588" w:type="dxa"/>
+          </w:tcPr>
+          <w:p>
+            <w:pPr>
+              <w:jc w:val="center"/>
+              <w:cnfStyle w:val="000000100000" w:firstRow="0" w:lastRow="0" w:firstColumn="0" w:lastColumn="0" w:oddVBand="0" w:evenVBand="0" w:oddHBand="1" w:evenHBand="0" w:firstRowFirstColumn="0" w:firstRowLastColumn="0" w:lastRowFirstColumn="0" w:lastRowLastColumn="0"/>
+              <w:rPr>
+                <w:lang w:val="sr-Latn-RS"/>
+              </w:rPr>
+            </w:pPr>
+            <w:r>
+              <w:rPr>
+                <w:lang w:val="sr-Latn-RS"/>
+              </w:rPr>
+              <w:t>0.13</w:t>
+            </w:r>
+          </w:p>
+        </w:tc>
+        <w:tc>
+          <w:tcPr>
+            <w:tcW w:w="1607" w:type="dxa"/>
+          </w:tcPr>
+          <w:p>
+            <w:pPr>
+              <w:jc w:val="center"/>
+              <w:cnfStyle w:val="000000100000" w:firstRow="0" w:lastRow="0" w:firstColumn="0" w:lastColumn="0" w:oddVBand="0" w:evenVBand="0" w:oddHBand="1" w:evenHBand="0" w:firstRowFirstColumn="0" w:firstRowLastColumn="0" w:lastRowFirstColumn="0" w:lastRowLastColumn="0"/>
+              <w:rPr>
+                <w:lang w:val="sr-Latn-RS"/>
+              </w:rPr>
+            </w:pPr>
+            <w:r>
+              <w:rPr>
+                <w:lang w:val="sr-Latn-RS"/>
+              </w:rPr>
+              <w:t>0.07</w:t>
+            </w:r>
+          </w:p>
+        </w:tc>
+        <w:tc>
+          <w:tcPr>
+            <w:tcW w:w="1423" w:type="dxa"/>
+          </w:tcPr>
+          <w:p>
+            <w:pPr>
+              <w:jc w:val="center"/>
+              <w:cnfStyle w:val="000000100000" w:firstRow="0" w:lastRow="0" w:firstColumn="0" w:lastColumn="0" w:oddVBand="0" w:evenVBand="0" w:oddHBand="1" w:evenHBand="0" w:firstRowFirstColumn="0" w:firstRowLastColumn="0" w:lastRowFirstColumn="0" w:lastRowLastColumn="0"/>
+              <w:rPr>
+                <w:lang w:val="sr-Latn-RS"/>
+              </w:rPr>
+            </w:pPr>
+            <w:r>
+              <w:t>1.20</w:t>
+            </w:r>
+          </w:p>
+        </w:tc>
+      </w:tr>
+      <w:tr>
+        <w:tc>
+          <w:tcPr>
+            <w:cnfStyle w:val="001000000000" w:firstRow="0" w:lastRow="0" w:firstColumn="1" w:lastColumn="0" w:oddVBand="0" w:evenVBand="0" w:oddHBand="0" w:evenHBand="0" w:firstRowFirstColumn="0" w:firstRowLastColumn="0" w:lastRowFirstColumn="0" w:lastRowLastColumn="0"/>
+            <w:tcW w:w="1564" w:type="dxa"/>
+          </w:tcPr>
+          <w:p>
+            <w:pPr>
+              <w:jc w:val="center"/>
+              <w:rPr>
+                <w:lang w:val="sr-Latn-RS"/>
+              </w:rPr>
+            </w:pPr>
+            <w:r>
+              <w:rPr>
+                <w:lang w:val="sr-Latn-RS"/>
+              </w:rPr>
+              <w:t>2</w:t>
+            </w:r>
+          </w:p>
+        </w:tc>
+        <w:tc>
+          <w:tcPr>
+            <w:tcW w:w="1561" w:type="dxa"/>
+          </w:tcPr>
+          <w:p>
+            <w:pPr>
+              <w:jc w:val="center"/>
+              <w:cnfStyle w:val="000000000000" w:firstRow="0" w:lastRow="0" w:firstColumn="0" w:lastColumn="0" w:oddVBand="0" w:evenVBand="0" w:oddHBand="0" w:evenHBand="0" w:firstRowFirstColumn="0" w:firstRowLastColumn="0" w:lastRowFirstColumn="0" w:lastRowLastColumn="0"/>
+              <w:rPr>
+                <w:lang w:val="sr-Latn-RS"/>
+              </w:rPr>
+            </w:pPr>
+            <w:r>
+              <w:rPr>
+                <w:lang w:val="sr-Latn-RS"/>
+              </w:rPr>
+              <w:t>-</w:t>
+            </w:r>
+          </w:p>
+        </w:tc>
+        <w:tc>
+          <w:tcPr>
+            <w:tcW w:w="1607" w:type="dxa"/>
+          </w:tcPr>
+          <w:p>
+            <w:pPr>
+              <w:jc w:val="center"/>
+              <w:cnfStyle w:val="000000000000" w:firstRow="0" w:lastRow="0" w:firstColumn="0" w:lastColumn="0" w:oddVBand="0" w:evenVBand="0" w:oddHBand="0" w:evenHBand="0" w:firstRowFirstColumn="0" w:firstRowLastColumn="0" w:lastRowFirstColumn="0" w:lastRowLastColumn="0"/>
+              <w:rPr>
+                <w:lang w:val="sr-Latn-RS"/>
+              </w:rPr>
+            </w:pPr>
+            <w:r>
+              <w:rPr>
+                <w:lang w:val="sr-Latn-RS"/>
+              </w:rPr>
+              <w:t>2.46</w:t>
+            </w:r>
+          </w:p>
+        </w:tc>
+        <w:tc>
+          <w:tcPr>
+            <w:tcW w:w="1588" w:type="dxa"/>
+          </w:tcPr>
+          <w:p>
+            <w:pPr>
+              <w:jc w:val="center"/>
+              <w:cnfStyle w:val="000000000000" w:firstRow="0" w:lastRow="0" w:firstColumn="0" w:lastColumn="0" w:oddVBand="0" w:evenVBand="0" w:oddHBand="0" w:evenHBand="0" w:firstRowFirstColumn="0" w:firstRowLastColumn="0" w:lastRowFirstColumn="0" w:lastRowLastColumn="0"/>
+              <w:rPr>
+                <w:lang w:val="sr-Latn-RS"/>
+              </w:rPr>
+            </w:pPr>
+            <w:r>
+              <w:rPr>
+                <w:lang w:val="sr-Latn-RS"/>
+              </w:rPr>
+              <w:t>-</w:t>
+            </w:r>
+          </w:p>
+        </w:tc>
+        <w:tc>
+          <w:tcPr>
+            <w:tcW w:w="1607" w:type="dxa"/>
+          </w:tcPr>
+          <w:p>
+            <w:pPr>
+              <w:jc w:val="center"/>
+              <w:cnfStyle w:val="000000000000" w:firstRow="0" w:lastRow="0" w:firstColumn="0" w:lastColumn="0" w:oddVBand="0" w:evenVBand="0" w:oddHBand="0" w:evenHBand="0" w:firstRowFirstColumn="0" w:firstRowLastColumn="0" w:lastRowFirstColumn="0" w:lastRowLastColumn="0"/>
+              <w:rPr>
+                <w:lang w:val="sr-Latn-RS"/>
+              </w:rPr>
+            </w:pPr>
+            <w:r>
+              <w:rPr>
+                <w:lang w:val="sr-Latn-RS"/>
+              </w:rPr>
+              <w:t>0.1</w:t>
+            </w:r>
+            <w:r>
+              <w:rPr>
+                <w:lang w:val="sr-Latn-RS"/>
+              </w:rPr>
+              <w:t>5</w:t>
+            </w:r>
+          </w:p>
+        </w:tc>
+        <w:tc>
+          <w:tcPr>
+            <w:tcW w:w="1423" w:type="dxa"/>
+          </w:tcPr>
+          <w:p>
+            <w:pPr>
+              <w:jc w:val="center"/>
+              <w:cnfStyle w:val="000000000000" w:firstRow="0" w:lastRow="0" w:firstColumn="0" w:lastColumn="0" w:oddVBand="0" w:evenVBand="0" w:oddHBand="0" w:evenHBand="0" w:firstRowFirstColumn="0" w:firstRowLastColumn="0" w:lastRowFirstColumn="0" w:lastRowLastColumn="0"/>
+              <w:rPr>
+                <w:lang w:val="sr-Latn-RS"/>
+              </w:rPr>
+            </w:pPr>
+            <w:r>
+              <w:t>1.99</w:t>
+            </w:r>
+          </w:p>
+        </w:tc>
+      </w:tr>
+      <w:tr>
+        <w:trPr>
+          <w:cnfStyle w:val="000000100000" w:firstRow="0" w:lastRow="0" w:firstColumn="0" w:lastColumn="0" w:oddVBand="0" w:evenVBand="0" w:oddHBand="1" w:evenHBand="0" w:firstRowFirstColumn="0" w:firstRowLastColumn="0" w:lastRowFirstColumn="0" w:lastRowLastColumn="0"/>
+        </w:trPr>
+        <w:tc>
+          <w:tcPr>
+            <w:cnfStyle w:val="001000000000" w:firstRow="0" w:lastRow="0" w:firstColumn="1" w:lastColumn="0" w:oddVBand="0" w:evenVBand="0" w:oddHBand="0" w:evenHBand="0" w:firstRowFirstColumn="0" w:firstRowLastColumn="0" w:lastRowFirstColumn="0" w:lastRowLastColumn="0"/>
+            <w:tcW w:w="1564" w:type="dxa"/>
+          </w:tcPr>
+          <w:p>
+            <w:pPr>
+              <w:jc w:val="center"/>
+              <w:rPr>
+                <w:lang w:val="sr-Latn-RS"/>
+              </w:rPr>
+            </w:pPr>
+            <w:r>
+              <w:rPr>
+                <w:lang w:val="sr-Latn-RS"/>
+              </w:rPr>
+              <w:t>3</w:t>
+            </w:r>
+          </w:p>
+        </w:tc>
+        <w:tc>
+          <w:tcPr>
+            <w:tcW w:w="1561" w:type="dxa"/>
+          </w:tcPr>
+          <w:p>
+            <w:pPr>
+              <w:jc w:val="center"/>
+              <w:cnfStyle w:val="000000100000" w:firstRow="0" w:lastRow="0" w:firstColumn="0" w:lastColumn="0" w:oddVBand="0" w:evenVBand="0" w:oddHBand="1" w:evenHBand="0" w:firstRowFirstColumn="0" w:firstRowLastColumn="0" w:lastRowFirstColumn="0" w:lastRowLastColumn="0"/>
+              <w:rPr>
+                <w:lang w:val="sr-Latn-RS"/>
+              </w:rPr>
+            </w:pPr>
+            <w:r>
+              <w:rPr>
+                <w:lang w:val="sr-Latn-RS"/>
+              </w:rPr>
+              <w:t>-</w:t>
+            </w:r>
+          </w:p>
+        </w:tc>
+        <w:tc>
+          <w:tcPr>
+            <w:tcW w:w="1607" w:type="dxa"/>
+          </w:tcPr>
+          <w:p>
+            <w:pPr>
+              <w:jc w:val="center"/>
+              <w:cnfStyle w:val="000000100000" w:firstRow="0" w:lastRow="0" w:firstColumn="0" w:lastColumn="0" w:oddVBand="0" w:evenVBand="0" w:oddHBand="1" w:evenHBand="0" w:firstRowFirstColumn="0" w:firstRowLastColumn="0" w:lastRowFirstColumn="0" w:lastRowLastColumn="0"/>
+              <w:rPr>
+                <w:lang w:val="sr-Latn-RS"/>
+              </w:rPr>
+            </w:pPr>
+            <w:r>
+              <w:rPr>
+                <w:lang w:val="sr-Latn-RS"/>
+              </w:rPr>
+              <w:t>2.58</w:t>
+            </w:r>
+          </w:p>
+        </w:tc>
+        <w:tc>
+          <w:tcPr>
+            <w:tcW w:w="1588" w:type="dxa"/>
+          </w:tcPr>
+          <w:p>
+            <w:pPr>
+              <w:jc w:val="center"/>
+              <w:cnfStyle w:val="000000100000" w:firstRow="0" w:lastRow="0" w:firstColumn="0" w:lastColumn="0" w:oddVBand="0" w:evenVBand="0" w:oddHBand="1" w:evenHBand="0" w:firstRowFirstColumn="0" w:firstRowLastColumn="0" w:lastRowFirstColumn="0" w:lastRowLastColumn="0"/>
+              <w:rPr>
+                <w:lang w:val="sr-Latn-RS"/>
+              </w:rPr>
+            </w:pPr>
+            <w:r>
+              <w:rPr>
+                <w:lang w:val="sr-Latn-RS"/>
+              </w:rPr>
+              <w:t>-</w:t>
+            </w:r>
+          </w:p>
+        </w:tc>
+        <w:tc>
+          <w:tcPr>
+            <w:tcW w:w="1607" w:type="dxa"/>
+          </w:tcPr>
+          <w:p>
+            <w:pPr>
+              <w:jc w:val="center"/>
+              <w:cnfStyle w:val="000000100000" w:firstRow="0" w:lastRow="0" w:firstColumn="0" w:lastColumn="0" w:oddVBand="0" w:evenVBand="0" w:oddHBand="1" w:evenHBand="0" w:firstRowFirstColumn="0" w:firstRowLastColumn="0" w:lastRowFirstColumn="0" w:lastRowLastColumn="0"/>
+              <w:rPr>
+                <w:lang w:val="sr-Latn-RS"/>
+              </w:rPr>
+            </w:pPr>
+            <w:r>
+              <w:rPr>
+                <w:lang w:val="sr-Latn-RS"/>
+              </w:rPr>
+              <w:t>0.25</w:t>
+            </w:r>
+          </w:p>
+        </w:tc>
+        <w:tc>
+          <w:tcPr>
+            <w:tcW w:w="1423" w:type="dxa"/>
+          </w:tcPr>
+          <w:p>
+            <w:pPr>
+              <w:jc w:val="center"/>
+              <w:cnfStyle w:val="000000100000" w:firstRow="0" w:lastRow="0" w:firstColumn="0" w:lastColumn="0" w:oddVBand="0" w:evenVBand="0" w:oddHBand="1" w:evenHBand="0" w:firstRowFirstColumn="0" w:firstRowLastColumn="0" w:lastRowFirstColumn="0" w:lastRowLastColumn="0"/>
+              <w:rPr>
+                <w:lang w:val="sr-Latn-RS"/>
+              </w:rPr>
+            </w:pPr>
+            <w:r>
+              <w:t>1.88</w:t>
+            </w:r>
+          </w:p>
+        </w:tc>
+      </w:tr>
+      <w:tr>
+        <w:tc>
+          <w:tcPr>
+            <w:cnfStyle w:val="001000000000" w:firstRow="0" w:lastRow="0" w:firstColumn="1" w:lastColumn="0" w:oddVBand="0" w:evenVBand="0" w:oddHBand="0" w:evenHBand="0" w:firstRowFirstColumn="0" w:firstRowLastColumn="0" w:lastRowFirstColumn="0" w:lastRowLastColumn="0"/>
+            <w:tcW w:w="1564" w:type="dxa"/>
+          </w:tcPr>
+          <w:p>
+            <w:pPr>
+              <w:jc w:val="center"/>
+              <w:rPr>
+                <w:lang w:val="sr-Latn-RS"/>
+              </w:rPr>
+            </w:pPr>
+            <w:r>
+              <w:rPr>
+                <w:lang w:val="sr-Latn-RS"/>
+              </w:rPr>
+              <w:t>4</w:t>
+            </w:r>
+          </w:p>
+        </w:tc>
+        <w:tc>
+          <w:tcPr>
+            <w:tcW w:w="1561" w:type="dxa"/>
+          </w:tcPr>
+          <w:p>
+            <w:pPr>
+              <w:jc w:val="center"/>
+              <w:cnfStyle w:val="000000000000" w:firstRow="0" w:lastRow="0" w:firstColumn="0" w:lastColumn="0" w:oddVBand="0" w:evenVBand="0" w:oddHBand="0" w:evenHBand="0" w:firstRowFirstColumn="0" w:firstRowLastColumn="0" w:lastRowFirstColumn="0" w:lastRowLastColumn="0"/>
+              <w:rPr>
+                <w:lang w:val="sr-Latn-RS"/>
+              </w:rPr>
+            </w:pPr>
+            <w:r>
+              <w:rPr>
+                <w:lang w:val="sr-Latn-RS"/>
+              </w:rPr>
+              <w:t>-</w:t>
+            </w:r>
+          </w:p>
+        </w:tc>
+        <w:tc>
+          <w:tcPr>
+            <w:tcW w:w="1607" w:type="dxa"/>
+          </w:tcPr>
+          <w:p>
+            <w:pPr>
+              <w:jc w:val="center"/>
+              <w:cnfStyle w:val="000000000000" w:firstRow="0" w:lastRow="0" w:firstColumn="0" w:lastColumn="0" w:oddVBand="0" w:evenVBand="0" w:oddHBand="0" w:evenHBand="0" w:firstRowFirstColumn="0" w:firstRowLastColumn="0" w:lastRowFirstColumn="0" w:lastRowLastColumn="0"/>
+              <w:rPr>
+                <w:lang w:val="sr-Latn-RS"/>
+              </w:rPr>
+            </w:pPr>
+            <w:r>
+              <w:rPr>
+                <w:lang w:val="sr-Latn-RS"/>
+              </w:rPr>
+              <w:t>2.43</w:t>
+            </w:r>
+          </w:p>
+        </w:tc>
+        <w:tc>
+          <w:tcPr>
+            <w:tcW w:w="1588" w:type="dxa"/>
+          </w:tcPr>
+          <w:p>
+            <w:pPr>
+              <w:jc w:val="center"/>
+              <w:cnfStyle w:val="000000000000" w:firstRow="0" w:lastRow="0" w:firstColumn="0" w:lastColumn="0" w:oddVBand="0" w:evenVBand="0" w:oddHBand="0" w:evenHBand="0" w:firstRowFirstColumn="0" w:firstRowLastColumn="0" w:lastRowFirstColumn="0" w:lastRowLastColumn="0"/>
+              <w:rPr>
+                <w:lang w:val="sr-Latn-RS"/>
+              </w:rPr>
+            </w:pPr>
+            <w:r>
+              <w:rPr>
+                <w:lang w:val="sr-Latn-RS"/>
+              </w:rPr>
+              <w:t>-</w:t>
+            </w:r>
+          </w:p>
+        </w:tc>
+        <w:tc>
+          <w:tcPr>
+            <w:tcW w:w="1607" w:type="dxa"/>
+          </w:tcPr>
+          <w:p>
+            <w:pPr>
+              <w:jc w:val="center"/>
+              <w:cnfStyle w:val="000000000000" w:firstRow="0" w:lastRow="0" w:firstColumn="0" w:lastColumn="0" w:oddVBand="0" w:evenVBand="0" w:oddHBand="0" w:evenHBand="0" w:firstRowFirstColumn="0" w:firstRowLastColumn="0" w:lastRowFirstColumn="0" w:lastRowLastColumn="0"/>
+              <w:rPr>
+                <w:lang w:val="sr-Latn-RS"/>
+              </w:rPr>
+            </w:pPr>
+            <w:r>
+              <w:rPr>
+                <w:lang w:val="sr-Latn-RS"/>
+              </w:rPr>
+              <w:t>0.13</w:t>
+            </w:r>
+          </w:p>
+        </w:tc>
+        <w:tc>
+          <w:tcPr>
+            <w:tcW w:w="1423" w:type="dxa"/>
+          </w:tcPr>
+          <w:p>
+            <w:pPr>
+              <w:keepNext/>
+              <w:jc w:val="center"/>
+              <w:cnfStyle w:val="000000000000" w:firstRow="0" w:lastRow="0" w:firstColumn="0" w:lastColumn="0" w:oddVBand="0" w:evenVBand="0" w:oddHBand="0" w:evenHBand="0" w:firstRowFirstColumn="0" w:firstRowLastColumn="0" w:lastRowFirstColumn="0" w:lastRowLastColumn="0"/>
+              <w:rPr>
+                <w:lang w:val="sr-Latn-RS"/>
+              </w:rPr>
+            </w:pPr>
+            <w:r>
+              <w:t>2.06</w:t>
+            </w:r>
+          </w:p>
+        </w:tc>
+      </w:tr>
+    </w:tbl>
+    <w:p>
+      <w:pPr>
+        <w:pStyle w:val="Caption"/>
+        <w:jc w:val="center"/>
+        <w:rPr>
+          <w:lang w:val="sr-Latn-RS"/>
+        </w:rPr>
+      </w:pPr>
+      <w:bookmarkStart w:id="5" w:name="_Ref77114285"/>
+      <w:proofErr w:type="spellStart"/>
+      <w:r>
+        <w:t>Tabela</w:t>
+      </w:r>
+      <w:proofErr w:type="spellEnd"/>
+      <w:r>
+        <w:t xml:space="preserve"> </w:t>
+      </w:r>
+      <w:r>
+        <w:fldChar w:fldCharType="begin"/>
+      </w:r>
+      <w:r>
+        <w:instrText xml:space="preserve"> SEQ Tabela \* ARABIC </w:instrText>
+      </w:r>
+      <w:r>
+        <w:fldChar w:fldCharType="separate"/>
+      </w:r>
+      <w:r>
+        <w:rPr>
+          <w:noProof/>
+        </w:rPr>
+        <w:t>3</w:t>
+      </w:r>
+      <w:r>
+        <w:fldChar w:fldCharType="end"/>
+      </w:r>
+      <w:r>
+        <w:t xml:space="preserve"> </w:t>
+      </w:r>
+      <w:proofErr w:type="spellStart"/>
+      <w:r>
+        <w:t>Jako</w:t>
+      </w:r>
+      <w:proofErr w:type="spellEnd"/>
+      <w:r>
+        <w:t xml:space="preserve"> </w:t>
+      </w:r>
+      <w:proofErr w:type="spellStart"/>
+      <w:r>
+        <w:t>skaliranje</w:t>
+      </w:r>
+      <w:proofErr w:type="spellEnd"/>
+      <w:r>
+        <w:t xml:space="preserve"> u Go-u</w:t>
+      </w:r>
+      <w:bookmarkEnd w:id="5"/>
+    </w:p>
+    <w:p>
+      <w:pPr>
+        <w:pStyle w:val="Heading2"/>
+        <w:rPr>
+          <w:lang w:val="sr-Latn-RS"/>
+        </w:rPr>
+      </w:pPr>
+      <w:r>
+        <w:rPr>
+          <w:lang w:val="sr-Latn-RS"/>
+        </w:rPr>
+        <w:t>Slabo skaliranje u programskom jeziku Go</w:t>
+      </w:r>
+    </w:p>
+    <w:p>
+      <w:pPr>
+        <w:ind w:firstLine="720"/>
+        <w:jc w:val="both"/>
+        <w:rPr>
+          <w:lang w:val="sr-Latn-RS"/>
+        </w:rPr>
+      </w:pPr>
+      <w:r>
+        <w:rPr>
+          <w:lang w:val="sr-Latn-RS"/>
+        </w:rPr>
+        <w:t xml:space="preserve">Nad simulacijom Sunčevog sistema sa različitim brojem nebeskih tela izvršen je eksperiment slabog skaliranja. Sa povećanjem broja procesora, povećan je i broj nebeskih tela, tako da su uvek bili jednako zaposleni. Ponovo je </w:t>
+      </w:r>
+      <w:r>
+        <w:rPr>
+          <w:lang w:val="sr-Latn-RS"/>
+        </w:rPr>
+        <w:t>tridesetak</w:t>
+      </w:r>
+      <w:r>
+        <w:rPr>
+          <w:lang w:val="sr-Latn-RS"/>
+        </w:rPr>
+        <w:t xml:space="preserve"> puta pokrenuta simulacija, s tim da je sa br</w:t>
+      </w:r>
+      <w:r>
+        <w:rPr>
+          <w:lang w:val="sr-Latn-RS"/>
+        </w:rPr>
+        <w:t>o</w:t>
+      </w:r>
+      <w:r>
+        <w:rPr>
+          <w:lang w:val="sr-Latn-RS"/>
+        </w:rPr>
+        <w:t>jem procesora, n povećavan za 50 (početno n je 50, pa zatim 100, 150 i 2</w:t>
+      </w:r>
+      <w:r>
+        <w:rPr>
+          <w:lang w:val="sr-Latn-RS"/>
+        </w:rPr>
+        <w:t>00 tela). Na grafiku ispod (</w:t>
+      </w:r>
+      <w:r>
+        <w:rPr>
+          <w:lang w:val="sr-Latn-RS"/>
+        </w:rPr>
+        <w:fldChar w:fldCharType="begin"/>
+      </w:r>
+      <w:r>
+        <w:rPr>
+          <w:lang w:val="sr-Latn-RS"/>
+        </w:rPr>
+        <w:instrText xml:space="preserve"> REF _Ref77121892 \h </w:instrText>
+      </w:r>
+      <w:r>
+        <w:rPr>
+          <w:lang w:val="sr-Latn-RS"/>
+        </w:rPr>
+      </w:r>
+      <w:r>
+        <w:rPr>
+          <w:lang w:val="sr-Latn-RS"/>
+        </w:rPr>
+        <w:fldChar w:fldCharType="separate"/>
+      </w:r>
+      <w:proofErr w:type="spellStart"/>
+      <w:r>
+        <w:t>Slika</w:t>
+      </w:r>
+      <w:proofErr w:type="spellEnd"/>
+      <w:r>
+        <w:t xml:space="preserve"> </w:t>
+      </w:r>
+      <w:r>
+        <w:rPr>
+          <w:noProof/>
+        </w:rPr>
+        <w:t>4</w:t>
+      </w:r>
+      <w:r>
+        <w:rPr>
+          <w:lang w:val="sr-Latn-RS"/>
+        </w:rPr>
+        <w:fldChar w:fldCharType="end"/>
+      </w:r>
+      <w:r>
+        <w:rPr>
+          <w:lang w:val="sr-Latn-RS"/>
+        </w:rPr>
+        <w:t>) se može videti postignuto prosečno skalirano ubrzanje u odnosu na granicu ubrzanja po Gustafsonovom zakonu. U tabeli (</w:t>
+      </w:r>
+      <w:r>
+        <w:rPr>
+          <w:lang w:val="sr-Latn-RS"/>
+        </w:rPr>
+        <w:fldChar w:fldCharType="begin"/>
+      </w:r>
+      <w:r>
+        <w:rPr>
+          <w:lang w:val="sr-Latn-RS"/>
+        </w:rPr>
+        <w:instrText xml:space="preserve"> REF _Ref77121919 \h </w:instrText>
+      </w:r>
+      <w:r>
+        <w:rPr>
+          <w:lang w:val="sr-Latn-RS"/>
+        </w:rPr>
+      </w:r>
+      <w:r>
+        <w:rPr>
+          <w:lang w:val="sr-Latn-RS"/>
+        </w:rPr>
+        <w:fldChar w:fldCharType="separate"/>
+      </w:r>
+      <w:proofErr w:type="spellStart"/>
+      <w:r>
+        <w:t>Tabela</w:t>
+      </w:r>
+      <w:proofErr w:type="spellEnd"/>
+      <w:r>
+        <w:t xml:space="preserve"> </w:t>
+      </w:r>
+      <w:r>
+        <w:rPr>
+          <w:noProof/>
+        </w:rPr>
+        <w:t>4</w:t>
+      </w:r>
+      <w:r>
+        <w:rPr>
+          <w:lang w:val="sr-Latn-RS"/>
+        </w:rPr>
+        <w:fldChar w:fldCharType="end"/>
+      </w:r>
+      <w:r>
+        <w:rPr>
+          <w:lang w:val="sr-Latn-RS"/>
+        </w:rPr>
+        <w:t>) se mogu videti detaljniji rezultati kao i prosečna vreme</w:t>
+      </w:r>
+      <w:r>
+        <w:rPr>
+          <w:lang w:val="sr-Latn-RS"/>
+        </w:rPr>
+        <w:t>n</w:t>
+      </w:r>
+      <w:r>
+        <w:rPr>
+          <w:lang w:val="sr-Latn-RS"/>
+        </w:rPr>
+        <w:t>a izvršavanja u sekundama, za 1</w:t>
+      </w:r>
+      <w:r>
+        <w:rPr>
+          <w:lang w:val="sr-Latn-RS"/>
+        </w:rPr>
+        <w:t>00 iteracija.</w:t>
+      </w:r>
+    </w:p>
+    <w:p>
+      <w:pPr>
+        <w:keepNext/>
+        <w:ind w:firstLine="720"/>
+        <w:jc w:val="center"/>
+      </w:pPr>
+      <w:r>
+        <w:rPr>
+          <w:noProof/>
+        </w:rPr>
+        <w:drawing>
+          <wp:inline distT="0" distB="0" distL="0" distR="0">
+            <wp:extent cx="3253740" cy="3253740"/>
+            <wp:effectExtent l="0" t="0" r="3810" b="3810"/>
+            <wp:docPr id="5" name="Picture 5" descr="C:\Users\teodo\Desktop\ntp2021\nbody-go\resources\weak_scaling.png"/>
+            <wp:cNvGraphicFramePr>
+              <a:graphicFrameLocks xmlns:a="http://schemas.openxmlformats.org/drawingml/2006/main" noChangeAspect="1"/>
+            </wp:cNvGraphicFramePr>
+            <a:graphic xmlns:a="http://schemas.openxmlformats.org/drawingml/2006/main">
+              <a:graphicData uri="http://schemas.openxmlformats.org/drawingml/2006/picture">
+                <pic:pic xmlns:pic="http://schemas.openxmlformats.org/drawingml/2006/picture">
+                  <pic:nvPicPr>
+                    <pic:cNvPr id="0" name="Picture 3" descr="C:\Users\teodo\Desktop\ntp2021\nbody-go\resources\weak_scaling.png"/>
+                    <pic:cNvPicPr>
+                      <a:picLocks noChangeAspect="1" noChangeArrowheads="1"/>
+                    </pic:cNvPicPr>
+                  </pic:nvPicPr>
+                  <pic:blipFill>
+                    <a:blip r:embed="rId9">
+                      <a:extLst>
+                        <a:ext uri="{28A0092B-C50C-407E-A947-70E740481C1C}">
+                          <a14:useLocalDpi xmlns:a14="http://schemas.microsoft.com/office/drawing/2010/main" val="0"/>
+                        </a:ext>
+                      </a:extLst>
+                    </a:blip>
+                    <a:srcRect/>
+                    <a:stretch>
+                      <a:fillRect/>
+                    </a:stretch>
+                  </pic:blipFill>
+                  <pic:spPr bwMode="auto">
+                    <a:xfrm>
+                      <a:off x="0" y="0"/>
+                      <a:ext cx="3253740" cy="3253740"/>
+                    </a:xfrm>
+                    <a:prstGeom prst="rect">
+                      <a:avLst/>
+                    </a:prstGeom>
+                    <a:noFill/>
+                    <a:ln>
+                      <a:noFill/>
+                    </a:ln>
+                  </pic:spPr>
+                </pic:pic>
+              </a:graphicData>
+            </a:graphic>
+          </wp:inline>
+        </w:drawing>
+      </w:r>
+    </w:p>
+    <w:p>
+      <w:pPr>
+        <w:pStyle w:val="Caption"/>
+        <w:jc w:val="center"/>
+      </w:pPr>
+      <w:bookmarkStart w:id="6" w:name="_Ref77121892"/>
+      <w:proofErr w:type="spellStart"/>
+      <w:r>
+        <w:t>Slika</w:t>
+      </w:r>
+      <w:proofErr w:type="spellEnd"/>
+      <w:r>
+        <w:t xml:space="preserve"> </w:t>
+      </w:r>
+      <w:r>
+        <w:fldChar w:fldCharType="begin"/>
+      </w:r>
+      <w:r>
+        <w:instrText xml:space="preserve"> SEQ Slika \* ARABIC </w:instrText>
+      </w:r>
+      <w:r>
+        <w:fldChar w:fldCharType="separate"/>
+      </w:r>
+      <w:r>
+        <w:rPr>
+          <w:noProof/>
+        </w:rPr>
+        <w:t>4</w:t>
+      </w:r>
+      <w:r>
+        <w:fldChar w:fldCharType="end"/>
+      </w:r>
+      <w:r>
+        <w:t xml:space="preserve"> </w:t>
+      </w:r>
+      <w:proofErr w:type="spellStart"/>
+      <w:r>
+        <w:t>Slabo</w:t>
+      </w:r>
+      <w:proofErr w:type="spellEnd"/>
+      <w:r>
+        <w:t xml:space="preserve"> </w:t>
+      </w:r>
+      <w:proofErr w:type="spellStart"/>
+      <w:r>
+        <w:t>skaliranje</w:t>
+      </w:r>
+      <w:proofErr w:type="spellEnd"/>
+      <w:r>
+        <w:t xml:space="preserve"> u Go-u</w:t>
+      </w:r>
+      <w:bookmarkEnd w:id="6"/>
     </w:p>
     <w:p/>
+    <w:p>
+      <w:pPr>
+        <w:rPr>
+          <w:lang w:val="sr-Latn-RS"/>
+        </w:rPr>
+      </w:pPr>
+    </w:p>
+    <w:tbl>
+      <w:tblPr>
+        <w:tblStyle w:val="GridTable6Colorful-Accent2"/>
+        <w:tblW w:w="9625" w:type="dxa"/>
+        <w:tblLook w:val="04A0" w:firstRow="1" w:lastRow="0" w:firstColumn="1" w:lastColumn="0" w:noHBand="0" w:noVBand="1"/>
+      </w:tblPr>
+      <w:tblGrid>
+        <w:gridCol w:w="1558"/>
+        <w:gridCol w:w="1558"/>
+        <w:gridCol w:w="1558"/>
+        <w:gridCol w:w="1558"/>
+        <w:gridCol w:w="1683"/>
+        <w:gridCol w:w="1710"/>
+      </w:tblGrid>
+      <w:tr>
+        <w:trPr>
+          <w:cnfStyle w:val="100000000000" w:firstRow="1" w:lastRow="0" w:firstColumn="0" w:lastColumn="0" w:oddVBand="0" w:evenVBand="0" w:oddHBand="0" w:evenHBand="0" w:firstRowFirstColumn="0" w:firstRowLastColumn="0" w:lastRowFirstColumn="0" w:lastRowLastColumn="0"/>
+        </w:trPr>
+        <w:tc>
+          <w:tcPr>
+            <w:cnfStyle w:val="001000000000" w:firstRow="0" w:lastRow="0" w:firstColumn="1" w:lastColumn="0" w:oddVBand="0" w:evenVBand="0" w:oddHBand="0" w:evenHBand="0" w:firstRowFirstColumn="0" w:firstRowLastColumn="0" w:lastRowFirstColumn="0" w:lastRowLastColumn="0"/>
+            <w:tcW w:w="1558" w:type="dxa"/>
+          </w:tcPr>
+          <w:p>
+            <w:pPr>
+              <w:jc w:val="center"/>
+              <w:rPr>
+                <w:lang w:val="sr-Latn-RS"/>
+              </w:rPr>
+            </w:pPr>
+            <w:r>
+              <w:rPr>
+                <w:lang w:val="sr-Latn-RS"/>
+              </w:rPr>
+              <w:t>CPU count-n</w:t>
+            </w:r>
+          </w:p>
+        </w:tc>
+        <w:tc>
+          <w:tcPr>
+            <w:tcW w:w="1558" w:type="dxa"/>
+          </w:tcPr>
+          <w:p>
+            <w:pPr>
+              <w:jc w:val="center"/>
+              <w:cnfStyle w:val="100000000000" w:firstRow="1" w:lastRow="0" w:firstColumn="0" w:lastColumn="0" w:oddVBand="0" w:evenVBand="0" w:oddHBand="0" w:evenHBand="0" w:firstRowFirstColumn="0" w:firstRowLastColumn="0" w:lastRowFirstColumn="0" w:lastRowLastColumn="0"/>
+              <w:rPr>
+                <w:lang w:val="sr-Latn-RS"/>
+              </w:rPr>
+            </w:pPr>
+            <w:r>
+              <w:rPr>
+                <w:lang w:val="sr-Latn-RS"/>
+              </w:rPr>
+              <w:t>Serial mean.</w:t>
+            </w:r>
+          </w:p>
+        </w:tc>
+        <w:tc>
+          <w:tcPr>
+            <w:tcW w:w="1558" w:type="dxa"/>
+          </w:tcPr>
+          <w:p>
+            <w:pPr>
+              <w:jc w:val="center"/>
+              <w:cnfStyle w:val="100000000000" w:firstRow="1" w:lastRow="0" w:firstColumn="0" w:lastColumn="0" w:oddVBand="0" w:evenVBand="0" w:oddHBand="0" w:evenHBand="0" w:firstRowFirstColumn="0" w:firstRowLastColumn="0" w:lastRowFirstColumn="0" w:lastRowLastColumn="0"/>
+              <w:rPr>
+                <w:lang w:val="sr-Latn-RS"/>
+              </w:rPr>
+            </w:pPr>
+            <w:r>
+              <w:rPr>
+                <w:lang w:val="sr-Latn-RS"/>
+              </w:rPr>
+              <w:t>Parallel mean.</w:t>
+            </w:r>
+          </w:p>
+        </w:tc>
+        <w:tc>
+          <w:tcPr>
+            <w:tcW w:w="1558" w:type="dxa"/>
+          </w:tcPr>
+          <w:p>
+            <w:pPr>
+              <w:jc w:val="center"/>
+              <w:cnfStyle w:val="100000000000" w:firstRow="1" w:lastRow="0" w:firstColumn="0" w:lastColumn="0" w:oddVBand="0" w:evenVBand="0" w:oddHBand="0" w:evenHBand="0" w:firstRowFirstColumn="0" w:firstRowLastColumn="0" w:lastRowFirstColumn="0" w:lastRowLastColumn="0"/>
+              <w:rPr>
+                <w:lang w:val="sr-Latn-RS"/>
+              </w:rPr>
+            </w:pPr>
+            <w:r>
+              <w:rPr>
+                <w:lang w:val="sr-Latn-RS"/>
+              </w:rPr>
+              <w:t>Serial st.dev.</w:t>
+            </w:r>
+          </w:p>
+        </w:tc>
+        <w:tc>
+          <w:tcPr>
+            <w:tcW w:w="1683" w:type="dxa"/>
+          </w:tcPr>
+          <w:p>
+            <w:pPr>
+              <w:jc w:val="center"/>
+              <w:cnfStyle w:val="100000000000" w:firstRow="1" w:lastRow="0" w:firstColumn="0" w:lastColumn="0" w:oddVBand="0" w:evenVBand="0" w:oddHBand="0" w:evenHBand="0" w:firstRowFirstColumn="0" w:firstRowLastColumn="0" w:lastRowFirstColumn="0" w:lastRowLastColumn="0"/>
+              <w:rPr>
+                <w:lang w:val="sr-Latn-RS"/>
+              </w:rPr>
+            </w:pPr>
+            <w:r>
+              <w:rPr>
+                <w:lang w:val="sr-Latn-RS"/>
+              </w:rPr>
+              <w:t>Parallel st.dev.</w:t>
+            </w:r>
+          </w:p>
+        </w:tc>
+        <w:tc>
+          <w:tcPr>
+            <w:tcW w:w="1710" w:type="dxa"/>
+          </w:tcPr>
+          <w:p>
+            <w:pPr>
+              <w:jc w:val="center"/>
+              <w:cnfStyle w:val="100000000000" w:firstRow="1" w:lastRow="0" w:firstColumn="0" w:lastColumn="0" w:oddVBand="0" w:evenVBand="0" w:oddHBand="0" w:evenHBand="0" w:firstRowFirstColumn="0" w:firstRowLastColumn="0" w:lastRowFirstColumn="0" w:lastRowLastColumn="0"/>
+              <w:rPr>
+                <w:lang w:val="sr-Latn-RS"/>
+              </w:rPr>
+            </w:pPr>
+            <w:r>
+              <w:rPr>
+                <w:lang w:val="sr-Latn-RS"/>
+              </w:rPr>
+              <w:t>Scaled speedup</w:t>
+            </w:r>
+          </w:p>
+        </w:tc>
+      </w:tr>
+      <w:tr>
+        <w:trPr>
+          <w:cnfStyle w:val="000000100000" w:firstRow="0" w:lastRow="0" w:firstColumn="0" w:lastColumn="0" w:oddVBand="0" w:evenVBand="0" w:oddHBand="1" w:evenHBand="0" w:firstRowFirstColumn="0" w:firstRowLastColumn="0" w:lastRowFirstColumn="0" w:lastRowLastColumn="0"/>
+        </w:trPr>
+        <w:tc>
+          <w:tcPr>
+            <w:cnfStyle w:val="001000000000" w:firstRow="0" w:lastRow="0" w:firstColumn="1" w:lastColumn="0" w:oddVBand="0" w:evenVBand="0" w:oddHBand="0" w:evenHBand="0" w:firstRowFirstColumn="0" w:firstRowLastColumn="0" w:lastRowFirstColumn="0" w:lastRowLastColumn="0"/>
+            <w:tcW w:w="1558" w:type="dxa"/>
+          </w:tcPr>
+          <w:p>
+            <w:pPr>
+              <w:jc w:val="center"/>
+              <w:rPr>
+                <w:lang w:val="sr-Latn-RS"/>
+              </w:rPr>
+            </w:pPr>
+            <w:r>
+              <w:rPr>
+                <w:lang w:val="sr-Latn-RS"/>
+              </w:rPr>
+              <w:t>1-50</w:t>
+            </w:r>
+          </w:p>
+        </w:tc>
+        <w:tc>
+          <w:tcPr>
+            <w:tcW w:w="1558" w:type="dxa"/>
+          </w:tcPr>
+          <w:p>
+            <w:pPr>
+              <w:jc w:val="center"/>
+              <w:cnfStyle w:val="000000100000" w:firstRow="0" w:lastRow="0" w:firstColumn="0" w:lastColumn="0" w:oddVBand="0" w:evenVBand="0" w:oddHBand="1" w:evenHBand="0" w:firstRowFirstColumn="0" w:firstRowLastColumn="0" w:lastRowFirstColumn="0" w:lastRowLastColumn="0"/>
+              <w:rPr>
+                <w:lang w:val="sr-Latn-RS"/>
+              </w:rPr>
+            </w:pPr>
+            <w:r>
+              <w:rPr>
+                <w:lang w:val="sr-Latn-RS"/>
+              </w:rPr>
+              <w:t>0.034</w:t>
+            </w:r>
+          </w:p>
+        </w:tc>
+        <w:tc>
+          <w:tcPr>
+            <w:tcW w:w="1558" w:type="dxa"/>
+          </w:tcPr>
+          <w:p>
+            <w:pPr>
+              <w:jc w:val="center"/>
+              <w:cnfStyle w:val="000000100000" w:firstRow="0" w:lastRow="0" w:firstColumn="0" w:lastColumn="0" w:oddVBand="0" w:evenVBand="0" w:oddHBand="1" w:evenHBand="0" w:firstRowFirstColumn="0" w:firstRowLastColumn="0" w:lastRowFirstColumn="0" w:lastRowLastColumn="0"/>
+              <w:rPr>
+                <w:lang w:val="sr-Latn-RS"/>
+              </w:rPr>
+            </w:pPr>
+            <w:r>
+              <w:rPr>
+                <w:lang w:val="sr-Latn-RS"/>
+              </w:rPr>
+              <w:t>0.028</w:t>
+            </w:r>
+          </w:p>
+        </w:tc>
+        <w:tc>
+          <w:tcPr>
+            <w:tcW w:w="1558" w:type="dxa"/>
+          </w:tcPr>
+          <w:p>
+            <w:pPr>
+              <w:jc w:val="center"/>
+              <w:cnfStyle w:val="000000100000" w:firstRow="0" w:lastRow="0" w:firstColumn="0" w:lastColumn="0" w:oddVBand="0" w:evenVBand="0" w:oddHBand="1" w:evenHBand="0" w:firstRowFirstColumn="0" w:firstRowLastColumn="0" w:lastRowFirstColumn="0" w:lastRowLastColumn="0"/>
+              <w:rPr>
+                <w:lang w:val="sr-Latn-RS"/>
+              </w:rPr>
+            </w:pPr>
+            <w:r>
+              <w:rPr>
+                <w:lang w:val="sr-Latn-RS"/>
+              </w:rPr>
+              <w:t>0.0</w:t>
+            </w:r>
+            <w:r>
+              <w:rPr>
+                <w:lang w:val="sr-Latn-RS"/>
+              </w:rPr>
+              <w:t>0</w:t>
+            </w:r>
+            <w:r>
+              <w:rPr>
+                <w:lang w:val="sr-Latn-RS"/>
+              </w:rPr>
+              <w:t>3</w:t>
+            </w:r>
+          </w:p>
+        </w:tc>
+        <w:tc>
+          <w:tcPr>
+            <w:tcW w:w="1683" w:type="dxa"/>
+          </w:tcPr>
+          <w:p>
+            <w:pPr>
+              <w:jc w:val="center"/>
+              <w:cnfStyle w:val="000000100000" w:firstRow="0" w:lastRow="0" w:firstColumn="0" w:lastColumn="0" w:oddVBand="0" w:evenVBand="0" w:oddHBand="1" w:evenHBand="0" w:firstRowFirstColumn="0" w:firstRowLastColumn="0" w:lastRowFirstColumn="0" w:lastRowLastColumn="0"/>
+              <w:rPr>
+                <w:lang w:val="sr-Latn-RS"/>
+              </w:rPr>
+            </w:pPr>
+            <w:r>
+              <w:rPr>
+                <w:lang w:val="sr-Latn-RS"/>
+              </w:rPr>
+              <w:t>0.001</w:t>
+            </w:r>
+          </w:p>
+        </w:tc>
+        <w:tc>
+          <w:tcPr>
+            <w:tcW w:w="1710" w:type="dxa"/>
+          </w:tcPr>
+          <w:p>
+            <w:pPr>
+              <w:jc w:val="center"/>
+              <w:cnfStyle w:val="000000100000" w:firstRow="0" w:lastRow="0" w:firstColumn="0" w:lastColumn="0" w:oddVBand="0" w:evenVBand="0" w:oddHBand="1" w:evenHBand="0" w:firstRowFirstColumn="0" w:firstRowLastColumn="0" w:lastRowFirstColumn="0" w:lastRowLastColumn="0"/>
+              <w:rPr>
+                <w:lang w:val="sr-Latn-RS"/>
+              </w:rPr>
+            </w:pPr>
+            <w:r>
+              <w:rPr>
+                <w:lang w:val="sr-Latn-RS"/>
+              </w:rPr>
+              <w:t>1.31</w:t>
+            </w:r>
+          </w:p>
+        </w:tc>
+      </w:tr>
+      <w:tr>
+        <w:tc>
+          <w:tcPr>
+            <w:cnfStyle w:val="001000000000" w:firstRow="0" w:lastRow="0" w:firstColumn="1" w:lastColumn="0" w:oddVBand="0" w:evenVBand="0" w:oddHBand="0" w:evenHBand="0" w:firstRowFirstColumn="0" w:firstRowLastColumn="0" w:lastRowFirstColumn="0" w:lastRowLastColumn="0"/>
+            <w:tcW w:w="1558" w:type="dxa"/>
+          </w:tcPr>
+          <w:p>
+            <w:pPr>
+              <w:jc w:val="center"/>
+              <w:rPr>
+                <w:lang w:val="sr-Latn-RS"/>
+              </w:rPr>
+            </w:pPr>
+            <w:r>
+              <w:rPr>
+                <w:lang w:val="sr-Latn-RS"/>
+              </w:rPr>
+              <w:t>2-100</w:t>
+            </w:r>
+          </w:p>
+        </w:tc>
+        <w:tc>
+          <w:tcPr>
+            <w:tcW w:w="1558" w:type="dxa"/>
+          </w:tcPr>
+          <w:p>
+            <w:pPr>
+              <w:jc w:val="center"/>
+              <w:cnfStyle w:val="000000000000" w:firstRow="0" w:lastRow="0" w:firstColumn="0" w:lastColumn="0" w:oddVBand="0" w:evenVBand="0" w:oddHBand="0" w:evenHBand="0" w:firstRowFirstColumn="0" w:firstRowLastColumn="0" w:lastRowFirstColumn="0" w:lastRowLastColumn="0"/>
+              <w:rPr>
+                <w:lang w:val="sr-Latn-RS"/>
+              </w:rPr>
+            </w:pPr>
+            <w:r>
+              <w:rPr>
+                <w:lang w:val="sr-Latn-RS"/>
+              </w:rPr>
+              <w:t>0.126</w:t>
+            </w:r>
+          </w:p>
+        </w:tc>
+        <w:tc>
+          <w:tcPr>
+            <w:tcW w:w="1558" w:type="dxa"/>
+          </w:tcPr>
+          <w:p>
+            <w:pPr>
+              <w:jc w:val="center"/>
+              <w:cnfStyle w:val="000000000000" w:firstRow="0" w:lastRow="0" w:firstColumn="0" w:lastColumn="0" w:oddVBand="0" w:evenVBand="0" w:oddHBand="0" w:evenHBand="0" w:firstRowFirstColumn="0" w:firstRowLastColumn="0" w:lastRowFirstColumn="0" w:lastRowLastColumn="0"/>
+              <w:rPr>
+                <w:lang w:val="sr-Latn-RS"/>
+              </w:rPr>
+            </w:pPr>
+            <w:r>
+              <w:rPr>
+                <w:lang w:val="sr-Latn-RS"/>
+              </w:rPr>
+              <w:t>0.068</w:t>
+            </w:r>
+          </w:p>
+        </w:tc>
+        <w:tc>
+          <w:tcPr>
+            <w:tcW w:w="1558" w:type="dxa"/>
+          </w:tcPr>
+          <w:p>
+            <w:pPr>
+              <w:jc w:val="center"/>
+              <w:cnfStyle w:val="000000000000" w:firstRow="0" w:lastRow="0" w:firstColumn="0" w:lastColumn="0" w:oddVBand="0" w:evenVBand="0" w:oddHBand="0" w:evenHBand="0" w:firstRowFirstColumn="0" w:firstRowLastColumn="0" w:lastRowFirstColumn="0" w:lastRowLastColumn="0"/>
+              <w:rPr>
+                <w:lang w:val="sr-Latn-RS"/>
+              </w:rPr>
+            </w:pPr>
+            <w:r>
+              <w:rPr>
+                <w:lang w:val="sr-Latn-RS"/>
+              </w:rPr>
+              <w:t>0.00</w:t>
+            </w:r>
+            <w:r>
+              <w:rPr>
+                <w:lang w:val="sr-Latn-RS"/>
+              </w:rPr>
+              <w:t>2</w:t>
+            </w:r>
+          </w:p>
+        </w:tc>
+        <w:tc>
+          <w:tcPr>
+            <w:tcW w:w="1683" w:type="dxa"/>
+          </w:tcPr>
+          <w:p>
+            <w:pPr>
+              <w:jc w:val="center"/>
+              <w:cnfStyle w:val="000000000000" w:firstRow="0" w:lastRow="0" w:firstColumn="0" w:lastColumn="0" w:oddVBand="0" w:evenVBand="0" w:oddHBand="0" w:evenHBand="0" w:firstRowFirstColumn="0" w:firstRowLastColumn="0" w:lastRowFirstColumn="0" w:lastRowLastColumn="0"/>
+              <w:rPr>
+                <w:lang w:val="sr-Latn-RS"/>
+              </w:rPr>
+            </w:pPr>
+            <w:r>
+              <w:rPr>
+                <w:lang w:val="sr-Latn-RS"/>
+              </w:rPr>
+              <w:t>0.002</w:t>
+            </w:r>
+          </w:p>
+        </w:tc>
+        <w:tc>
+          <w:tcPr>
+            <w:tcW w:w="1710" w:type="dxa"/>
+          </w:tcPr>
+          <w:p>
+            <w:pPr>
+              <w:jc w:val="center"/>
+              <w:cnfStyle w:val="000000000000" w:firstRow="0" w:lastRow="0" w:firstColumn="0" w:lastColumn="0" w:oddVBand="0" w:evenVBand="0" w:oddHBand="0" w:evenHBand="0" w:firstRowFirstColumn="0" w:firstRowLastColumn="0" w:lastRowFirstColumn="0" w:lastRowLastColumn="0"/>
+              <w:rPr>
+                <w:lang w:val="sr-Latn-RS"/>
+              </w:rPr>
+            </w:pPr>
+            <w:r>
+              <w:rPr>
+                <w:lang w:val="sr-Latn-RS"/>
+              </w:rPr>
+              <w:t>1.93</w:t>
+            </w:r>
+          </w:p>
+        </w:tc>
+      </w:tr>
+      <w:tr>
+        <w:trPr>
+          <w:cnfStyle w:val="000000100000" w:firstRow="0" w:lastRow="0" w:firstColumn="0" w:lastColumn="0" w:oddVBand="0" w:evenVBand="0" w:oddHBand="1" w:evenHBand="0" w:firstRowFirstColumn="0" w:firstRowLastColumn="0" w:lastRowFirstColumn="0" w:lastRowLastColumn="0"/>
+        </w:trPr>
+        <w:tc>
+          <w:tcPr>
+            <w:cnfStyle w:val="001000000000" w:firstRow="0" w:lastRow="0" w:firstColumn="1" w:lastColumn="0" w:oddVBand="0" w:evenVBand="0" w:oddHBand="0" w:evenHBand="0" w:firstRowFirstColumn="0" w:firstRowLastColumn="0" w:lastRowFirstColumn="0" w:lastRowLastColumn="0"/>
+            <w:tcW w:w="1558" w:type="dxa"/>
+          </w:tcPr>
+          <w:p>
+            <w:pPr>
+              <w:jc w:val="center"/>
+              <w:rPr>
+                <w:lang w:val="sr-Latn-RS"/>
+              </w:rPr>
+            </w:pPr>
+            <w:r>
+              <w:rPr>
+                <w:lang w:val="sr-Latn-RS"/>
+              </w:rPr>
+              <w:t>3-150</w:t>
+            </w:r>
+          </w:p>
+        </w:tc>
+        <w:tc>
+          <w:tcPr>
+            <w:tcW w:w="1558" w:type="dxa"/>
+          </w:tcPr>
+          <w:p>
+            <w:pPr>
+              <w:jc w:val="center"/>
+              <w:cnfStyle w:val="000000100000" w:firstRow="0" w:lastRow="0" w:firstColumn="0" w:lastColumn="0" w:oddVBand="0" w:evenVBand="0" w:oddHBand="1" w:evenHBand="0" w:firstRowFirstColumn="0" w:firstRowLastColumn="0" w:lastRowFirstColumn="0" w:lastRowLastColumn="0"/>
+              <w:rPr>
+                <w:lang w:val="sr-Latn-RS"/>
+              </w:rPr>
+            </w:pPr>
+            <w:r>
+              <w:rPr>
+                <w:lang w:val="sr-Latn-RS"/>
+              </w:rPr>
+              <w:t>0.278</w:t>
+            </w:r>
+          </w:p>
+        </w:tc>
+        <w:tc>
+          <w:tcPr>
+            <w:tcW w:w="1558" w:type="dxa"/>
+          </w:tcPr>
+          <w:p>
+            <w:pPr>
+              <w:jc w:val="center"/>
+              <w:cnfStyle w:val="000000100000" w:firstRow="0" w:lastRow="0" w:firstColumn="0" w:lastColumn="0" w:oddVBand="0" w:evenVBand="0" w:oddHBand="1" w:evenHBand="0" w:firstRowFirstColumn="0" w:firstRowLastColumn="0" w:lastRowFirstColumn="0" w:lastRowLastColumn="0"/>
+              <w:rPr>
+                <w:lang w:val="sr-Latn-RS"/>
+              </w:rPr>
+            </w:pPr>
+            <w:r>
+              <w:rPr>
+                <w:lang w:val="sr-Latn-RS"/>
+              </w:rPr>
+              <w:t>0.128</w:t>
+            </w:r>
+          </w:p>
+        </w:tc>
+        <w:tc>
+          <w:tcPr>
+            <w:tcW w:w="1558" w:type="dxa"/>
+          </w:tcPr>
+          <w:p>
+            <w:pPr>
+              <w:jc w:val="center"/>
+              <w:cnfStyle w:val="000000100000" w:firstRow="0" w:lastRow="0" w:firstColumn="0" w:lastColumn="0" w:oddVBand="0" w:evenVBand="0" w:oddHBand="1" w:evenHBand="0" w:firstRowFirstColumn="0" w:firstRowLastColumn="0" w:lastRowFirstColumn="0" w:lastRowLastColumn="0"/>
+              <w:rPr>
+                <w:lang w:val="sr-Latn-RS"/>
+              </w:rPr>
+            </w:pPr>
+            <w:r>
+              <w:rPr>
+                <w:lang w:val="sr-Latn-RS"/>
+              </w:rPr>
+              <w:t>0.005</w:t>
+            </w:r>
+          </w:p>
+        </w:tc>
+        <w:tc>
+          <w:tcPr>
+            <w:tcW w:w="1683" w:type="dxa"/>
+          </w:tcPr>
+          <w:p>
+            <w:pPr>
+              <w:jc w:val="center"/>
+              <w:cnfStyle w:val="000000100000" w:firstRow="0" w:lastRow="0" w:firstColumn="0" w:lastColumn="0" w:oddVBand="0" w:evenVBand="0" w:oddHBand="1" w:evenHBand="0" w:firstRowFirstColumn="0" w:firstRowLastColumn="0" w:lastRowFirstColumn="0" w:lastRowLastColumn="0"/>
+              <w:rPr>
+                <w:lang w:val="sr-Latn-RS"/>
+              </w:rPr>
+            </w:pPr>
+            <w:r>
+              <w:rPr>
+                <w:lang w:val="sr-Latn-RS"/>
+              </w:rPr>
+              <w:t>0.005</w:t>
+            </w:r>
+          </w:p>
+        </w:tc>
+        <w:tc>
+          <w:tcPr>
+            <w:tcW w:w="1710" w:type="dxa"/>
+          </w:tcPr>
+          <w:p>
+            <w:pPr>
+              <w:jc w:val="center"/>
+              <w:cnfStyle w:val="000000100000" w:firstRow="0" w:lastRow="0" w:firstColumn="0" w:lastColumn="0" w:oddVBand="0" w:evenVBand="0" w:oddHBand="1" w:evenHBand="0" w:firstRowFirstColumn="0" w:firstRowLastColumn="0" w:lastRowFirstColumn="0" w:lastRowLastColumn="0"/>
+              <w:rPr>
+                <w:lang w:val="sr-Latn-RS"/>
+              </w:rPr>
+            </w:pPr>
+            <w:r>
+              <w:rPr>
+                <w:lang w:val="sr-Latn-RS"/>
+              </w:rPr>
+              <w:t>2.18</w:t>
+            </w:r>
+          </w:p>
+        </w:tc>
+      </w:tr>
+      <w:tr>
+        <w:tc>
+          <w:tcPr>
+            <w:cnfStyle w:val="001000000000" w:firstRow="0" w:lastRow="0" w:firstColumn="1" w:lastColumn="0" w:oddVBand="0" w:evenVBand="0" w:oddHBand="0" w:evenHBand="0" w:firstRowFirstColumn="0" w:firstRowLastColumn="0" w:lastRowFirstColumn="0" w:lastRowLastColumn="0"/>
+            <w:tcW w:w="1558" w:type="dxa"/>
+          </w:tcPr>
+          <w:p>
+            <w:pPr>
+              <w:jc w:val="center"/>
+              <w:rPr>
+                <w:lang w:val="sr-Latn-RS"/>
+              </w:rPr>
+            </w:pPr>
+            <w:r>
+              <w:rPr>
+                <w:lang w:val="sr-Latn-RS"/>
+              </w:rPr>
+              <w:t>4-200</w:t>
+            </w:r>
+          </w:p>
+        </w:tc>
+        <w:tc>
+          <w:tcPr>
+            <w:tcW w:w="1558" w:type="dxa"/>
+          </w:tcPr>
+          <w:p>
+            <w:pPr>
+              <w:jc w:val="center"/>
+              <w:cnfStyle w:val="000000000000" w:firstRow="0" w:lastRow="0" w:firstColumn="0" w:lastColumn="0" w:oddVBand="0" w:evenVBand="0" w:oddHBand="0" w:evenHBand="0" w:firstRowFirstColumn="0" w:firstRowLastColumn="0" w:lastRowFirstColumn="0" w:lastRowLastColumn="0"/>
+              <w:rPr>
+                <w:lang w:val="sr-Latn-RS"/>
+              </w:rPr>
+            </w:pPr>
+            <w:r>
+              <w:rPr>
+                <w:lang w:val="sr-Latn-RS"/>
+              </w:rPr>
+              <w:t>0.497</w:t>
+            </w:r>
+          </w:p>
+        </w:tc>
+        <w:tc>
+          <w:tcPr>
+            <w:tcW w:w="1558" w:type="dxa"/>
+          </w:tcPr>
+          <w:p>
+            <w:pPr>
+              <w:jc w:val="center"/>
+              <w:cnfStyle w:val="000000000000" w:firstRow="0" w:lastRow="0" w:firstColumn="0" w:lastColumn="0" w:oddVBand="0" w:evenVBand="0" w:oddHBand="0" w:evenHBand="0" w:firstRowFirstColumn="0" w:firstRowLastColumn="0" w:lastRowFirstColumn="0" w:lastRowLastColumn="0"/>
+              <w:rPr>
+                <w:lang w:val="sr-Latn-RS"/>
+              </w:rPr>
+            </w:pPr>
+            <w:r>
+              <w:rPr>
+                <w:lang w:val="sr-Latn-RS"/>
+              </w:rPr>
+              <w:t>0.205</w:t>
+            </w:r>
+          </w:p>
+        </w:tc>
+        <w:tc>
+          <w:tcPr>
+            <w:tcW w:w="1558" w:type="dxa"/>
+          </w:tcPr>
+          <w:p>
+            <w:pPr>
+              <w:jc w:val="center"/>
+              <w:cnfStyle w:val="000000000000" w:firstRow="0" w:lastRow="0" w:firstColumn="0" w:lastColumn="0" w:oddVBand="0" w:evenVBand="0" w:oddHBand="0" w:evenHBand="0" w:firstRowFirstColumn="0" w:firstRowLastColumn="0" w:lastRowFirstColumn="0" w:lastRowLastColumn="0"/>
+              <w:rPr>
+                <w:lang w:val="sr-Latn-RS"/>
+              </w:rPr>
+            </w:pPr>
+            <w:r>
+              <w:rPr>
+                <w:lang w:val="sr-Latn-RS"/>
+              </w:rPr>
+              <w:t>0.010</w:t>
+            </w:r>
+          </w:p>
+        </w:tc>
+        <w:tc>
+          <w:tcPr>
+            <w:tcW w:w="1683" w:type="dxa"/>
+          </w:tcPr>
+          <w:p>
+            <w:pPr>
+              <w:jc w:val="center"/>
+              <w:cnfStyle w:val="000000000000" w:firstRow="0" w:lastRow="0" w:firstColumn="0" w:lastColumn="0" w:oddVBand="0" w:evenVBand="0" w:oddHBand="0" w:evenHBand="0" w:firstRowFirstColumn="0" w:firstRowLastColumn="0" w:lastRowFirstColumn="0" w:lastRowLastColumn="0"/>
+              <w:rPr>
+                <w:lang w:val="sr-Latn-RS"/>
+              </w:rPr>
+            </w:pPr>
+            <w:r>
+              <w:rPr>
+                <w:lang w:val="sr-Latn-RS"/>
+              </w:rPr>
+              <w:t>0.001</w:t>
+            </w:r>
+          </w:p>
+        </w:tc>
+        <w:tc>
+          <w:tcPr>
+            <w:tcW w:w="1710" w:type="dxa"/>
+          </w:tcPr>
+          <w:p>
+            <w:pPr>
+              <w:keepNext/>
+              <w:jc w:val="center"/>
+              <w:cnfStyle w:val="000000000000" w:firstRow="0" w:lastRow="0" w:firstColumn="0" w:lastColumn="0" w:oddVBand="0" w:evenVBand="0" w:oddHBand="0" w:evenHBand="0" w:firstRowFirstColumn="0" w:firstRowLastColumn="0" w:lastRowFirstColumn="0" w:lastRowLastColumn="0"/>
+              <w:rPr>
+                <w:lang w:val="sr-Latn-RS"/>
+              </w:rPr>
+            </w:pPr>
+            <w:r>
+              <w:rPr>
+                <w:lang w:val="sr-Latn-RS"/>
+              </w:rPr>
+              <w:t>2.44</w:t>
+            </w:r>
+          </w:p>
+        </w:tc>
+      </w:tr>
+    </w:tbl>
+    <w:p>
+      <w:pPr>
+        <w:pStyle w:val="Caption"/>
+        <w:jc w:val="center"/>
+      </w:pPr>
+      <w:bookmarkStart w:id="7" w:name="_Ref77121919"/>
+      <w:proofErr w:type="spellStart"/>
+      <w:r>
+        <w:t>Tabela</w:t>
+      </w:r>
+      <w:proofErr w:type="spellEnd"/>
+      <w:r>
+        <w:t xml:space="preserve"> </w:t>
+      </w:r>
+      <w:r>
+        <w:fldChar w:fldCharType="begin"/>
+      </w:r>
+      <w:r>
+        <w:instrText xml:space="preserve"> SEQ Tabela \* ARABIC </w:instrText>
+      </w:r>
+      <w:r>
+        <w:fldChar w:fldCharType="separate"/>
+      </w:r>
+      <w:r>
+        <w:rPr>
+          <w:noProof/>
+        </w:rPr>
+        <w:t>4</w:t>
+      </w:r>
+      <w:r>
+        <w:fldChar w:fldCharType="end"/>
+      </w:r>
+      <w:r>
+        <w:t xml:space="preserve"> </w:t>
+      </w:r>
+      <w:proofErr w:type="spellStart"/>
+      <w:r>
+        <w:t>Slabo</w:t>
+      </w:r>
+      <w:proofErr w:type="spellEnd"/>
+      <w:r>
+        <w:t xml:space="preserve"> </w:t>
+      </w:r>
+      <w:proofErr w:type="spellStart"/>
+      <w:r>
+        <w:t>skaliranje</w:t>
+      </w:r>
+      <w:proofErr w:type="spellEnd"/>
+      <w:r>
+        <w:t xml:space="preserve"> u Go-u</w:t>
+      </w:r>
+      <w:bookmarkEnd w:id="7"/>
+    </w:p>
+    <w:p>
+      <w:pPr>
+        <w:ind w:firstLine="720"/>
+        <w:jc w:val="both"/>
+        <w:rPr>
+          <w:lang w:val="sr-Latn-RS"/>
+        </w:rPr>
+      </w:pPr>
+      <w:r>
+        <w:rPr>
+          <w:lang w:val="sr-Latn-RS"/>
+        </w:rPr>
+        <w:lastRenderedPageBreak/>
+        <w:t>U odnosu na Python, osim</w:t>
+      </w:r>
+      <w:r>
+        <w:rPr>
+          <w:lang w:val="sr-Latn-RS"/>
+        </w:rPr>
+        <w:t xml:space="preserve"> nekoliko puta</w:t>
+      </w:r>
+      <w:r>
+        <w:rPr>
+          <w:lang w:val="sr-Latn-RS"/>
+        </w:rPr>
+        <w:t xml:space="preserve"> bržeg izvršavanja programa, primetno je i da je ubrzanje veće na istom hardveru. Može se zaključiti da je Go bolji izbor u rešavanju problema u oblasti konkurentnog programiranja. Sadrži </w:t>
+      </w:r>
+      <w:r>
+        <w:rPr>
+          <w:i/>
+          <w:lang w:val="sr-Latn-RS"/>
+        </w:rPr>
+        <w:t>goroutines</w:t>
+      </w:r>
+      <w:r>
+        <w:rPr>
+          <w:i/>
+          <w:lang w:val="sr-Latn-RS"/>
+        </w:rPr>
+        <w:t xml:space="preserve"> </w:t>
+      </w:r>
+      <w:r>
+        <w:rPr>
+          <w:lang w:val="sr-Latn-RS"/>
+        </w:rPr>
+        <w:t xml:space="preserve">kao ugrađenu podršku za konkurentnost, i </w:t>
+      </w:r>
+      <w:r>
+        <w:rPr>
+          <w:i/>
+          <w:lang w:val="sr-Latn-RS"/>
+        </w:rPr>
+        <w:t>channels</w:t>
+      </w:r>
+      <w:r>
+        <w:rPr>
+          <w:i/>
+          <w:lang w:val="sr-Latn-RS"/>
+        </w:rPr>
+        <w:t xml:space="preserve"> </w:t>
+      </w:r>
+      <w:r>
+        <w:rPr>
+          <w:lang w:val="sr-Latn-RS"/>
+        </w:rPr>
+        <w:t xml:space="preserve">kao jednostavan način komunikacije između </w:t>
+      </w:r>
+      <w:r>
+        <w:rPr>
+          <w:i/>
+          <w:lang w:val="sr-Latn-RS"/>
+        </w:rPr>
+        <w:t>goroutine</w:t>
+      </w:r>
+      <w:r>
+        <w:rPr>
+          <w:lang w:val="sr-Latn-RS"/>
+        </w:rPr>
+        <w:t xml:space="preserve">-a. One troše svega nekoliko kilobajta dodatne memorije, lake su za korišćenje, ne zahtevaju nikakvu komplikovanu implementaciju. </w:t>
+      </w:r>
+      <w:r>
+        <w:rPr>
+          <w:i/>
+          <w:lang w:val="sr-Latn-RS"/>
+        </w:rPr>
+        <w:t>Go</w:t>
+      </w:r>
+      <w:r>
+        <w:rPr>
+          <w:lang w:val="sr-Latn-RS"/>
+        </w:rPr>
+        <w:t xml:space="preserve"> </w:t>
+      </w:r>
+      <w:r>
+        <w:rPr>
+          <w:i/>
+          <w:lang w:val="sr-Latn-RS"/>
+        </w:rPr>
+        <w:t>runtime</w:t>
+      </w:r>
+      <w:r>
+        <w:rPr>
+          <w:lang w:val="sr-Latn-RS"/>
+        </w:rPr>
+        <w:t xml:space="preserve"> rukuje svom kompleksnošću.</w:t>
+      </w:r>
+    </w:p>
+    <w:p>
+      <w:bookmarkStart w:id="8" w:name="_GoBack"/>
+      <w:bookmarkEnd w:id="8"/>
+    </w:p>
     <w:sectPr>
       <w:pgSz w:w="12240" w:h="15840"/>
       <w:pgMar w:top="1440" w:right="1440" w:bottom="1440" w:left="1440" w:header="720" w:footer="720" w:gutter="0"/>
@@ -3273,7 +5973,7 @@
   <w:style w:type="paragraph" w:default="1" w:styleId="Normal">
     <w:name w:val="Normal"/>
     <w:qFormat/>
-    <w:rsid w:val="00690869"/>
+    <w:rsid w:val="00722CA3"/>
   </w:style>
   <w:style w:type="paragraph" w:styleId="Heading1">
     <w:name w:val="heading 1"/>
@@ -3496,6 +6196,59 @@
         <w:shd w:val="clear" w:color="auto" w:fill="FBE4D5" w:themeFill="accent2" w:themeFillTint="33"/>
       </w:tcPr>
     </w:tblStylePr>
+  </w:style>
+  <w:style w:type="paragraph" w:styleId="Title">
+    <w:name w:val="Title"/>
+    <w:basedOn w:val="Heading1"/>
+    <w:next w:val="Normal"/>
+    <w:link w:val="TitleChar"/>
+    <w:uiPriority w:val="10"/>
+    <w:qFormat/>
+    <w:rsid w:val="00270CCE"/>
+    <w:pPr>
+      <w:spacing w:line="240" w:lineRule="auto"/>
+      <w:contextualSpacing/>
+    </w:pPr>
+    <w:rPr>
+      <w:spacing w:val="-10"/>
+      <w:kern w:val="28"/>
+      <w:sz w:val="44"/>
+      <w:szCs w:val="56"/>
+    </w:rPr>
+  </w:style>
+  <w:style w:type="character" w:customStyle="1" w:styleId="TitleChar">
+    <w:name w:val="Title Char"/>
+    <w:basedOn w:val="DefaultParagraphFont"/>
+    <w:link w:val="Title"/>
+    <w:uiPriority w:val="10"/>
+    <w:rsid w:val="00270CCE"/>
+    <w:rPr>
+      <w:rFonts w:asciiTheme="majorHAnsi" w:eastAsiaTheme="majorEastAsia" w:hAnsiTheme="majorHAnsi" w:cstheme="majorBidi"/>
+      <w:color w:val="2E74B5" w:themeColor="accent1" w:themeShade="BF"/>
+      <w:spacing w:val="-10"/>
+      <w:kern w:val="28"/>
+      <w:sz w:val="44"/>
+      <w:szCs w:val="56"/>
+    </w:rPr>
+  </w:style>
+  <w:style w:type="paragraph" w:styleId="Caption">
+    <w:name w:val="caption"/>
+    <w:basedOn w:val="Normal"/>
+    <w:next w:val="Normal"/>
+    <w:uiPriority w:val="35"/>
+    <w:unhideWhenUsed/>
+    <w:qFormat/>
+    <w:rsid w:val="00683F24"/>
+    <w:pPr>
+      <w:spacing w:after="200" w:line="240" w:lineRule="auto"/>
+    </w:pPr>
+    <w:rPr>
+      <w:i/>
+      <w:iCs/>
+      <w:color w:val="44546A" w:themeColor="text2"/>
+      <w:sz w:val="18"/>
+      <w:szCs w:val="18"/>
+    </w:rPr>
   </w:style>
 </w:styles>
 </file>
@@ -3759,4 +6512,16 @@
     </a:ext>
   </a:extLst>
 </a:theme>
+</file>
+
+<file path=customXml/item1.xml><?xml version="1.0" encoding="utf-8"?>
+<b:Sources xmlns:b="http://schemas.openxmlformats.org/officeDocument/2006/bibliography" xmlns="http://schemas.openxmlformats.org/officeDocument/2006/bibliography" SelectedStyle="\APASixthEditionOfficeOnline.xsl" StyleName="APA" Version="6"/>
+</file>
+
+<file path=customXml/itemProps1.xml><?xml version="1.0" encoding="utf-8"?>
+<ds:datastoreItem xmlns:ds="http://schemas.openxmlformats.org/officeDocument/2006/customXml" ds:itemID="{8AB4D4BA-2CB5-4C99-BF98-C33C51284DDA}">
+  <ds:schemaRefs>
+    <ds:schemaRef ds:uri="http://schemas.openxmlformats.org/officeDocument/2006/bibliography"/>
+  </ds:schemaRefs>
+</ds:datastoreItem>
 </file>
</xml_diff>